<commit_message>
srp + ocp solution written in document
</commit_message>
<xml_diff>
--- a/lectureTasks/task02/SOLID-tasks.docx
+++ b/lectureTasks/task02/SOLID-tasks.docx
@@ -1,6 +1,6 @@
 
 <file path=word/document.xml><?xml version="1.0" encoding="utf-8"?>
-<w:document xmlns:wpc="http://schemas.microsoft.com/office/word/2010/wordprocessingCanvas" xmlns:cx="http://schemas.microsoft.com/office/drawing/2014/chartex" xmlns:cx1="http://schemas.microsoft.com/office/drawing/2015/9/8/chartex" xmlns:cx2="http://schemas.microsoft.com/office/drawing/2015/10/21/chartex" xmlns:cx3="http://schemas.microsoft.com/office/drawing/2016/5/9/chartex" xmlns:cx4="http://schemas.microsoft.com/office/drawing/2016/5/10/chartex" xmlns:cx5="http://schemas.microsoft.com/office/drawing/2016/5/11/chartex" xmlns:cx6="http://schemas.microsoft.com/office/drawing/2016/5/12/chartex" xmlns:cx7="http://schemas.microsoft.com/office/drawing/2016/5/13/chartex" xmlns:cx8="http://schemas.microsoft.com/office/drawing/2016/5/14/chartex" xmlns:mc="http://schemas.openxmlformats.org/markup-compatibility/2006" xmlns:aink="http://schemas.microsoft.com/office/drawing/2016/ink" xmlns:am3d="http://schemas.microsoft.com/office/drawing/2017/model3d" xmlns:o="urn:schemas-microsoft-com:office:office" xmlns:r="http://schemas.openxmlformats.org/officeDocument/2006/relationships" xmlns:m="http://schemas.openxmlformats.org/officeDocument/2006/math" xmlns:v="urn:schemas-microsoft-com:vml" xmlns:wp14="http://schemas.microsoft.com/office/word/2010/wordprocessingDrawing" xmlns:wp="http://schemas.openxmlformats.org/drawingml/2006/wordprocessingDrawing" xmlns:w10="urn:schemas-microsoft-com:office:word" xmlns:w="http://schemas.openxmlformats.org/wordprocessingml/2006/main" xmlns:w14="http://schemas.microsoft.com/office/word/2010/wordml" xmlns:w15="http://schemas.microsoft.com/office/word/2012/wordml" xmlns:w16cid="http://schemas.microsoft.com/office/word/2016/wordml/cid" xmlns:w16se="http://schemas.microsoft.com/office/word/2015/wordml/symex" xmlns:wpg="http://schemas.microsoft.com/office/word/2010/wordprocessingGroup" xmlns:wpi="http://schemas.microsoft.com/office/word/2010/wordprocessingInk" xmlns:wne="http://schemas.microsoft.com/office/word/2006/wordml" xmlns:wps="http://schemas.microsoft.com/office/word/2010/wordprocessingShape" mc:Ignorable="w14 w15 w16se w16cid wp14">
+<w:document xmlns:wpc="http://schemas.microsoft.com/office/word/2010/wordprocessingCanvas" xmlns:cx="http://schemas.microsoft.com/office/drawing/2014/chartex" xmlns:cx1="http://schemas.microsoft.com/office/drawing/2015/9/8/chartex" xmlns:cx2="http://schemas.microsoft.com/office/drawing/2015/10/21/chartex" xmlns:cx3="http://schemas.microsoft.com/office/drawing/2016/5/9/chartex" xmlns:cx4="http://schemas.microsoft.com/office/drawing/2016/5/10/chartex" xmlns:cx5="http://schemas.microsoft.com/office/drawing/2016/5/11/chartex" xmlns:cx6="http://schemas.microsoft.com/office/drawing/2016/5/12/chartex" xmlns:cx7="http://schemas.microsoft.com/office/drawing/2016/5/13/chartex" xmlns:cx8="http://schemas.microsoft.com/office/drawing/2016/5/14/chartex" xmlns:mc="http://schemas.openxmlformats.org/markup-compatibility/2006" xmlns:aink="http://schemas.microsoft.com/office/drawing/2016/ink" xmlns:am3d="http://schemas.microsoft.com/office/drawing/2017/model3d" xmlns:o="urn:schemas-microsoft-com:office:office" xmlns:r="http://schemas.openxmlformats.org/officeDocument/2006/relationships" xmlns:m="http://schemas.openxmlformats.org/officeDocument/2006/math" xmlns:v="urn:schemas-microsoft-com:vml" xmlns:wp14="http://schemas.microsoft.com/office/word/2010/wordprocessingDrawing" xmlns:wp="http://schemas.openxmlformats.org/drawingml/2006/wordprocessingDrawing" xmlns:w10="urn:schemas-microsoft-com:office:word" xmlns:w="http://schemas.openxmlformats.org/wordprocessingml/2006/main" xmlns:w14="http://schemas.microsoft.com/office/word/2010/wordml" xmlns:w15="http://schemas.microsoft.com/office/word/2012/wordml" xmlns:w16cex="http://schemas.microsoft.com/office/word/2018/wordml/cex" xmlns:w16cid="http://schemas.microsoft.com/office/word/2016/wordml/cid" xmlns:w16="http://schemas.microsoft.com/office/word/2018/wordml" xmlns:w16se="http://schemas.microsoft.com/office/word/2015/wordml/symex" xmlns:wpg="http://schemas.microsoft.com/office/word/2010/wordprocessingGroup" xmlns:wpi="http://schemas.microsoft.com/office/word/2010/wordprocessingInk" xmlns:wne="http://schemas.microsoft.com/office/word/2006/wordml" xmlns:wps="http://schemas.microsoft.com/office/word/2010/wordprocessingShape" mc:Ignorable="w14 w15 w16se w16cid w16 w16cex wp14">
   <w:body>
     <w:p>
       <w:pPr>
@@ -12,13 +12,7 @@
     </w:p>
     <w:p>
       <w:r>
-        <w:t>Application</w:t>
-      </w:r>
-      <w:r>
-        <w:t xml:space="preserve"> </w:t>
-      </w:r>
-      <w:r>
-        <w:t xml:space="preserve">represents simple </w:t>
+        <w:t xml:space="preserve">Application represents simple </w:t>
       </w:r>
       <w:proofErr w:type="spellStart"/>
       <w:r>
@@ -57,7 +51,7 @@
     </w:p>
     <w:p>
       <w:pPr>
-        <w:pStyle w:val="Odstavecseseznamem"/>
+        <w:pStyle w:val="Odsekzoznamu"/>
         <w:numPr>
           <w:ilvl w:val="0"/>
           <w:numId w:val="1"/>
@@ -69,7 +63,7 @@
     </w:p>
     <w:p>
       <w:pPr>
-        <w:pStyle w:val="Odstavecseseznamem"/>
+        <w:pStyle w:val="Odsekzoznamu"/>
         <w:numPr>
           <w:ilvl w:val="0"/>
           <w:numId w:val="1"/>
@@ -84,7 +78,7 @@
     </w:p>
     <w:p>
       <w:pPr>
-        <w:pStyle w:val="Odstavecseseznamem"/>
+        <w:pStyle w:val="Odsekzoznamu"/>
         <w:numPr>
           <w:ilvl w:val="0"/>
           <w:numId w:val="1"/>
@@ -108,6 +102,307 @@
     </w:p>
     <w:p>
       <w:pPr>
+        <w:rPr>
+          <w:highlight w:val="yellow"/>
+        </w:rPr>
+      </w:pPr>
+      <w:r>
+        <w:rPr>
+          <w:highlight w:val="yellow"/>
+        </w:rPr>
+        <w:t>Solution</w:t>
+      </w:r>
+    </w:p>
+    <w:p>
+      <w:pPr>
+        <w:rPr>
+          <w:highlight w:val="yellow"/>
+          <w:lang w:val="sk-SK"/>
+        </w:rPr>
+      </w:pPr>
+      <w:r>
+        <w:rPr>
+          <w:highlight w:val="yellow"/>
+        </w:rPr>
+        <w:tab/>
+      </w:r>
+      <w:r>
+        <w:rPr>
+          <w:highlight w:val="yellow"/>
+          <w:lang w:val="sk-SK"/>
+        </w:rPr>
+        <w:t>E</w:t>
+      </w:r>
+      <w:r>
+        <w:rPr>
+          <w:highlight w:val="yellow"/>
+          <w:lang w:val="sk-CZ"/>
+        </w:rPr>
+        <w:t>very class in a computer program should have responsibility over a single part of that</w:t>
+      </w:r>
+      <w:r>
+        <w:rPr>
+          <w:highlight w:val="yellow"/>
+          <w:lang w:val="sk-SK"/>
+        </w:rPr>
+        <w:t xml:space="preserve"> </w:t>
+      </w:r>
+      <w:r>
+        <w:rPr>
+          <w:highlight w:val="yellow"/>
+          <w:lang w:val="sk-SK"/>
+        </w:rPr>
+        <w:tab/>
+      </w:r>
+      <w:r>
+        <w:rPr>
+          <w:highlight w:val="yellow"/>
+          <w:lang w:val="sk-CZ"/>
+        </w:rPr>
+        <w:t>program's functionality, which it should encapsulate.</w:t>
+      </w:r>
+      <w:r>
+        <w:rPr>
+          <w:highlight w:val="yellow"/>
+          <w:lang w:val="sk-SK"/>
+        </w:rPr>
+        <w:t xml:space="preserve"> </w:t>
+      </w:r>
+      <w:proofErr w:type="spellStart"/>
+      <w:r>
+        <w:rPr>
+          <w:highlight w:val="yellow"/>
+          <w:lang w:val="sk-SK"/>
+        </w:rPr>
+        <w:t>Classes</w:t>
+      </w:r>
+      <w:proofErr w:type="spellEnd"/>
+      <w:r>
+        <w:rPr>
+          <w:highlight w:val="yellow"/>
+          <w:lang w:val="sk-SK"/>
+        </w:rPr>
+        <w:t xml:space="preserve"> in </w:t>
+      </w:r>
+      <w:proofErr w:type="spellStart"/>
+      <w:r>
+        <w:rPr>
+          <w:highlight w:val="yellow"/>
+          <w:lang w:val="sk-SK"/>
+        </w:rPr>
+        <w:t>the</w:t>
+      </w:r>
+      <w:proofErr w:type="spellEnd"/>
+      <w:r>
+        <w:rPr>
+          <w:highlight w:val="yellow"/>
+          <w:lang w:val="sk-SK"/>
+        </w:rPr>
+        <w:t xml:space="preserve"> </w:t>
+      </w:r>
+      <w:proofErr w:type="spellStart"/>
+      <w:r>
+        <w:rPr>
+          <w:highlight w:val="yellow"/>
+          <w:lang w:val="sk-SK"/>
+        </w:rPr>
+        <w:t>task</w:t>
+      </w:r>
+      <w:proofErr w:type="spellEnd"/>
+      <w:r>
+        <w:rPr>
+          <w:highlight w:val="yellow"/>
+          <w:lang w:val="sk-SK"/>
+        </w:rPr>
+        <w:t xml:space="preserve"> </w:t>
+      </w:r>
+      <w:proofErr w:type="spellStart"/>
+      <w:r>
+        <w:rPr>
+          <w:highlight w:val="yellow"/>
+          <w:lang w:val="sk-SK"/>
+        </w:rPr>
+        <w:t>violates</w:t>
+      </w:r>
+      <w:proofErr w:type="spellEnd"/>
+      <w:r>
+        <w:rPr>
+          <w:highlight w:val="yellow"/>
+          <w:lang w:val="sk-SK"/>
+        </w:rPr>
+        <w:t xml:space="preserve"> </w:t>
+      </w:r>
+      <w:proofErr w:type="spellStart"/>
+      <w:r>
+        <w:rPr>
+          <w:highlight w:val="yellow"/>
+          <w:lang w:val="sk-SK"/>
+        </w:rPr>
+        <w:t>this</w:t>
+      </w:r>
+      <w:proofErr w:type="spellEnd"/>
+      <w:r>
+        <w:rPr>
+          <w:highlight w:val="yellow"/>
+          <w:lang w:val="sk-SK"/>
+        </w:rPr>
+        <w:t xml:space="preserve"> </w:t>
+      </w:r>
+      <w:r>
+        <w:rPr>
+          <w:highlight w:val="yellow"/>
+          <w:lang w:val="sk-SK"/>
+        </w:rPr>
+        <w:tab/>
+      </w:r>
+      <w:proofErr w:type="spellStart"/>
+      <w:r>
+        <w:rPr>
+          <w:highlight w:val="yellow"/>
+          <w:lang w:val="sk-SK"/>
+        </w:rPr>
+        <w:t>definition</w:t>
+      </w:r>
+      <w:proofErr w:type="spellEnd"/>
+      <w:r>
+        <w:rPr>
+          <w:highlight w:val="yellow"/>
+          <w:lang w:val="sk-SK"/>
+        </w:rPr>
+        <w:t>.</w:t>
+      </w:r>
+    </w:p>
+    <w:p>
+      <w:pPr>
+        <w:rPr>
+          <w:highlight w:val="yellow"/>
+          <w:lang w:val="sk-SK"/>
+        </w:rPr>
+      </w:pPr>
+      <w:r>
+        <w:rPr>
+          <w:highlight w:val="yellow"/>
+          <w:lang w:val="sk-SK"/>
+        </w:rPr>
+        <w:tab/>
+      </w:r>
+      <w:proofErr w:type="spellStart"/>
+      <w:r>
+        <w:rPr>
+          <w:highlight w:val="yellow"/>
+          <w:lang w:val="sk-SK"/>
+        </w:rPr>
+        <w:t>Negative</w:t>
+      </w:r>
+      <w:proofErr w:type="spellEnd"/>
+      <w:r>
+        <w:rPr>
+          <w:highlight w:val="yellow"/>
+          <w:lang w:val="sk-SK"/>
+        </w:rPr>
+        <w:t xml:space="preserve"> </w:t>
+      </w:r>
+      <w:proofErr w:type="spellStart"/>
+      <w:r>
+        <w:rPr>
+          <w:highlight w:val="yellow"/>
+          <w:lang w:val="sk-SK"/>
+        </w:rPr>
+        <w:t>impact</w:t>
+      </w:r>
+      <w:proofErr w:type="spellEnd"/>
+      <w:r>
+        <w:rPr>
+          <w:highlight w:val="yellow"/>
+          <w:lang w:val="sk-SK"/>
+        </w:rPr>
+        <w:t xml:space="preserve"> of </w:t>
+      </w:r>
+      <w:proofErr w:type="spellStart"/>
+      <w:r>
+        <w:rPr>
+          <w:highlight w:val="yellow"/>
+          <w:lang w:val="sk-SK"/>
+        </w:rPr>
+        <w:t>the</w:t>
+      </w:r>
+      <w:proofErr w:type="spellEnd"/>
+      <w:r>
+        <w:rPr>
+          <w:highlight w:val="yellow"/>
+          <w:lang w:val="sk-SK"/>
+        </w:rPr>
+        <w:t xml:space="preserve"> </w:t>
+      </w:r>
+      <w:proofErr w:type="spellStart"/>
+      <w:r>
+        <w:rPr>
+          <w:highlight w:val="yellow"/>
+          <w:lang w:val="sk-SK"/>
+        </w:rPr>
+        <w:t>violations</w:t>
+      </w:r>
+      <w:proofErr w:type="spellEnd"/>
+      <w:r>
+        <w:rPr>
+          <w:highlight w:val="yellow"/>
+          <w:lang w:val="sk-SK"/>
+        </w:rPr>
+        <w:t xml:space="preserve"> are in </w:t>
+      </w:r>
+      <w:proofErr w:type="spellStart"/>
+      <w:r>
+        <w:rPr>
+          <w:highlight w:val="yellow"/>
+          <w:lang w:val="sk-SK"/>
+        </w:rPr>
+        <w:t>mainta</w:t>
+      </w:r>
+      <w:r>
+        <w:rPr>
+          <w:highlight w:val="yellow"/>
+          <w:lang w:val="sk-SK"/>
+        </w:rPr>
+        <w:t>inability</w:t>
+      </w:r>
+      <w:proofErr w:type="spellEnd"/>
+      <w:r>
+        <w:rPr>
+          <w:highlight w:val="yellow"/>
+          <w:lang w:val="sk-SK"/>
+        </w:rPr>
+        <w:t xml:space="preserve"> and </w:t>
+      </w:r>
+      <w:proofErr w:type="spellStart"/>
+      <w:r>
+        <w:rPr>
+          <w:highlight w:val="yellow"/>
+          <w:lang w:val="sk-SK"/>
+        </w:rPr>
+        <w:t>reusability</w:t>
+      </w:r>
+      <w:proofErr w:type="spellEnd"/>
+      <w:r>
+        <w:rPr>
+          <w:highlight w:val="yellow"/>
+          <w:lang w:val="sk-SK"/>
+        </w:rPr>
+        <w:t>.</w:t>
+      </w:r>
+    </w:p>
+    <w:p>
+      <w:pPr>
+        <w:pStyle w:val="Odsekzoznamu"/>
+      </w:pPr>
+      <w:r>
+        <w:rPr>
+          <w:highlight w:val="yellow"/>
+        </w:rPr>
+        <w:t>Solved by project refactoring.</w:t>
+      </w:r>
+    </w:p>
+    <w:p>
+      <w:pPr>
         <w:pStyle w:val="Nadpis1"/>
       </w:pPr>
       <w:r>
@@ -129,7 +424,7 @@
     </w:p>
     <w:p>
       <w:pPr>
-        <w:pStyle w:val="Odstavecseseznamem"/>
+        <w:pStyle w:val="Odsekzoznamu"/>
         <w:numPr>
           <w:ilvl w:val="0"/>
           <w:numId w:val="3"/>
@@ -147,7 +442,7 @@
     </w:p>
     <w:p>
       <w:pPr>
-        <w:pStyle w:val="Odstavecseseznamem"/>
+        <w:pStyle w:val="Odsekzoznamu"/>
         <w:numPr>
           <w:ilvl w:val="0"/>
           <w:numId w:val="3"/>
@@ -158,6 +453,14 @@
       </w:r>
     </w:p>
     <w:p>
+      <w:r>
+        <w:rPr>
+          <w:highlight w:val="yellow"/>
+        </w:rPr>
+        <w:t>Resolved in the code</w:t>
+      </w:r>
+    </w:p>
+    <w:p>
       <w:pPr>
         <w:pStyle w:val="Nadpis1"/>
       </w:pPr>
@@ -172,28 +475,23 @@
     </w:p>
     <w:p>
       <w:r>
-        <w:t xml:space="preserve">Project contains multiple </w:t>
+        <w:t>Project contains multiple serializers</w:t>
+      </w:r>
+      <w:r>
+        <w:t xml:space="preserve"> (CVS, JSON, Compression), </w:t>
+      </w:r>
+      <w:r>
+        <w:t xml:space="preserve">which implement </w:t>
+      </w:r>
+      <w:r>
+        <w:t xml:space="preserve">interface </w:t>
       </w:r>
       <w:proofErr w:type="spellStart"/>
       <w:r>
-        <w:t>serializers</w:t>
+        <w:t>SimpleSerializer</w:t>
       </w:r>
       <w:proofErr w:type="spellEnd"/>
       <w:r>
-        <w:t xml:space="preserve"> (CVS, JSON, Compression), </w:t>
-      </w:r>
-      <w:r>
-        <w:t xml:space="preserve">which implement </w:t>
-      </w:r>
-      <w:r>
-        <w:t xml:space="preserve">interface </w:t>
-      </w:r>
-      <w:proofErr w:type="spellStart"/>
-      <w:r>
-        <w:t>SimpleSerializer</w:t>
-      </w:r>
-      <w:proofErr w:type="spellEnd"/>
-      <w:r>
         <w:t xml:space="preserve">. </w:t>
       </w:r>
       <w:r>
@@ -211,15 +509,7 @@
         <w:t xml:space="preserve"> </w:t>
       </w:r>
       <w:r>
-        <w:t xml:space="preserve">class is a showcase of (de)serialization of two different objects for different combinations of </w:t>
-      </w:r>
-      <w:proofErr w:type="spellStart"/>
-      <w:r>
-        <w:t>serializers</w:t>
-      </w:r>
-      <w:proofErr w:type="spellEnd"/>
-      <w:r>
-        <w:t>.</w:t>
+        <w:t>class is a showcase of (de)serialization of two different objects for different combinations of serializers.</w:t>
       </w:r>
     </w:p>
     <w:p>
@@ -232,7 +522,7 @@
     </w:p>
     <w:p>
       <w:pPr>
-        <w:pStyle w:val="Odstavecseseznamem"/>
+        <w:pStyle w:val="Odsekzoznamu"/>
         <w:numPr>
           <w:ilvl w:val="0"/>
           <w:numId w:val="5"/>
@@ -253,20 +543,12 @@
         <w:t xml:space="preserve">. </w:t>
       </w:r>
       <w:r>
-        <w:t xml:space="preserve">Based on the contract, identify the LSP violations in the individual </w:t>
-      </w:r>
-      <w:proofErr w:type="spellStart"/>
-      <w:r>
-        <w:t>Serializers</w:t>
-      </w:r>
-      <w:proofErr w:type="spellEnd"/>
-      <w:r>
-        <w:t>.</w:t>
-      </w:r>
-    </w:p>
-    <w:p>
-      <w:pPr>
-        <w:pStyle w:val="Odstavecseseznamem"/>
+        <w:t>Based on the contract, identify the LSP violations in the individual Serializers.</w:t>
+      </w:r>
+    </w:p>
+    <w:p>
+      <w:pPr>
+        <w:pStyle w:val="Odsekzoznamu"/>
         <w:numPr>
           <w:ilvl w:val="0"/>
           <w:numId w:val="5"/>
@@ -277,6 +559,12 @@
       </w:r>
     </w:p>
     <w:p>
+      <w:r>
+        <w:t>Solution</w:t>
+      </w:r>
+    </w:p>
+    <w:p/>
+    <w:p>
       <w:pPr>
         <w:pStyle w:val="Nadpis1"/>
       </w:pPr>
@@ -294,7 +582,7 @@
     </w:p>
     <w:p>
       <w:pPr>
-        <w:pStyle w:val="Odstavecseseznamem"/>
+        <w:pStyle w:val="Odsekzoznamu"/>
         <w:numPr>
           <w:ilvl w:val="0"/>
           <w:numId w:val="9"/>
@@ -309,6 +597,7 @@
         <w:pStyle w:val="Nadpis1"/>
       </w:pPr>
       <w:r>
+        <w:lastRenderedPageBreak/>
         <w:t>Dependency Inversion Principle</w:t>
       </w:r>
     </w:p>
@@ -339,7 +628,7 @@
     </w:p>
     <w:p>
       <w:pPr>
-        <w:pStyle w:val="Odstavecseseznamem"/>
+        <w:pStyle w:val="Odsekzoznamu"/>
         <w:numPr>
           <w:ilvl w:val="0"/>
           <w:numId w:val="7"/>
@@ -354,7 +643,7 @@
     </w:p>
     <w:p>
       <w:pPr>
-        <w:pStyle w:val="Odstavecseseznamem"/>
+        <w:pStyle w:val="Odsekzoznamu"/>
         <w:numPr>
           <w:ilvl w:val="0"/>
           <w:numId w:val="7"/>
@@ -377,7 +666,7 @@
     </w:p>
     <w:p>
       <w:pPr>
-        <w:pStyle w:val="Odstavecseseznamem"/>
+        <w:pStyle w:val="Odsekzoznamu"/>
         <w:numPr>
           <w:ilvl w:val="0"/>
           <w:numId w:val="7"/>
@@ -389,7 +678,7 @@
     </w:p>
     <w:p>
       <w:pPr>
-        <w:pStyle w:val="Odstavecseseznamem"/>
+        <w:pStyle w:val="Odsekzoznamu"/>
         <w:numPr>
           <w:ilvl w:val="0"/>
           <w:numId w:val="7"/>
@@ -407,8 +696,6 @@
       <w:r>
         <w:t>nd</w:t>
       </w:r>
-      <w:bookmarkStart w:id="0" w:name="_GoBack"/>
-      <w:bookmarkEnd w:id="0"/>
       <w:r>
         <w:t xml:space="preserve"> Inversion of Control</w:t>
       </w:r>
@@ -426,7 +713,7 @@
 </file>
 
 <file path=word/numbering.xml><?xml version="1.0" encoding="utf-8"?>
-<w:numbering xmlns:wpc="http://schemas.microsoft.com/office/word/2010/wordprocessingCanvas" xmlns:cx="http://schemas.microsoft.com/office/drawing/2014/chartex" xmlns:cx1="http://schemas.microsoft.com/office/drawing/2015/9/8/chartex" xmlns:cx2="http://schemas.microsoft.com/office/drawing/2015/10/21/chartex" xmlns:cx3="http://schemas.microsoft.com/office/drawing/2016/5/9/chartex" xmlns:cx4="http://schemas.microsoft.com/office/drawing/2016/5/10/chartex" xmlns:cx5="http://schemas.microsoft.com/office/drawing/2016/5/11/chartex" xmlns:cx6="http://schemas.microsoft.com/office/drawing/2016/5/12/chartex" xmlns:cx7="http://schemas.microsoft.com/office/drawing/2016/5/13/chartex" xmlns:cx8="http://schemas.microsoft.com/office/drawing/2016/5/14/chartex" xmlns:mc="http://schemas.openxmlformats.org/markup-compatibility/2006" xmlns:aink="http://schemas.microsoft.com/office/drawing/2016/ink" xmlns:am3d="http://schemas.microsoft.com/office/drawing/2017/model3d" xmlns:o="urn:schemas-microsoft-com:office:office" xmlns:r="http://schemas.openxmlformats.org/officeDocument/2006/relationships" xmlns:m="http://schemas.openxmlformats.org/officeDocument/2006/math" xmlns:v="urn:schemas-microsoft-com:vml" xmlns:wp14="http://schemas.microsoft.com/office/word/2010/wordprocessingDrawing" xmlns:wp="http://schemas.openxmlformats.org/drawingml/2006/wordprocessingDrawing" xmlns:w10="urn:schemas-microsoft-com:office:word" xmlns:w="http://schemas.openxmlformats.org/wordprocessingml/2006/main" xmlns:w14="http://schemas.microsoft.com/office/word/2010/wordml" xmlns:w15="http://schemas.microsoft.com/office/word/2012/wordml" xmlns:w16cid="http://schemas.microsoft.com/office/word/2016/wordml/cid" xmlns:w16se="http://schemas.microsoft.com/office/word/2015/wordml/symex" xmlns:wpg="http://schemas.microsoft.com/office/word/2010/wordprocessingGroup" xmlns:wpi="http://schemas.microsoft.com/office/word/2010/wordprocessingInk" xmlns:wne="http://schemas.microsoft.com/office/word/2006/wordml" xmlns:wps="http://schemas.microsoft.com/office/word/2010/wordprocessingShape" mc:Ignorable="w14 w15 w16se w16cid wp14">
+<w:numbering xmlns:wpc="http://schemas.microsoft.com/office/word/2010/wordprocessingCanvas" xmlns:cx="http://schemas.microsoft.com/office/drawing/2014/chartex" xmlns:cx1="http://schemas.microsoft.com/office/drawing/2015/9/8/chartex" xmlns:cx2="http://schemas.microsoft.com/office/drawing/2015/10/21/chartex" xmlns:cx3="http://schemas.microsoft.com/office/drawing/2016/5/9/chartex" xmlns:cx4="http://schemas.microsoft.com/office/drawing/2016/5/10/chartex" xmlns:cx5="http://schemas.microsoft.com/office/drawing/2016/5/11/chartex" xmlns:cx6="http://schemas.microsoft.com/office/drawing/2016/5/12/chartex" xmlns:cx7="http://schemas.microsoft.com/office/drawing/2016/5/13/chartex" xmlns:cx8="http://schemas.microsoft.com/office/drawing/2016/5/14/chartex" xmlns:mc="http://schemas.openxmlformats.org/markup-compatibility/2006" xmlns:aink="http://schemas.microsoft.com/office/drawing/2016/ink" xmlns:am3d="http://schemas.microsoft.com/office/drawing/2017/model3d" xmlns:o="urn:schemas-microsoft-com:office:office" xmlns:r="http://schemas.openxmlformats.org/officeDocument/2006/relationships" xmlns:m="http://schemas.openxmlformats.org/officeDocument/2006/math" xmlns:v="urn:schemas-microsoft-com:vml" xmlns:wp14="http://schemas.microsoft.com/office/word/2010/wordprocessingDrawing" xmlns:wp="http://schemas.openxmlformats.org/drawingml/2006/wordprocessingDrawing" xmlns:w10="urn:schemas-microsoft-com:office:word" xmlns:w="http://schemas.openxmlformats.org/wordprocessingml/2006/main" xmlns:w14="http://schemas.microsoft.com/office/word/2010/wordml" xmlns:w15="http://schemas.microsoft.com/office/word/2012/wordml" xmlns:w16cex="http://schemas.microsoft.com/office/word/2018/wordml/cex" xmlns:w16cid="http://schemas.microsoft.com/office/word/2016/wordml/cid" xmlns:w16="http://schemas.microsoft.com/office/word/2018/wordml" xmlns:w16se="http://schemas.microsoft.com/office/word/2015/wordml/symex" xmlns:wpg="http://schemas.microsoft.com/office/word/2010/wordprocessingGroup" xmlns:wpi="http://schemas.microsoft.com/office/word/2010/wordprocessingInk" xmlns:wne="http://schemas.microsoft.com/office/word/2006/wordml" xmlns:wps="http://schemas.microsoft.com/office/word/2010/wordprocessingShape" mc:Ignorable="w14 w15 w16se w16cid w16 w16cex wp14">
   <w:abstractNum w:abstractNumId="0" w15:restartNumberingAfterBreak="0">
     <w:nsid w:val="114656E8"/>
     <w:multiLevelType w:val="hybridMultilevel"/>
@@ -944,6 +1231,95 @@
     </w:lvl>
   </w:abstractNum>
   <w:abstractNum w:abstractNumId="6" w15:restartNumberingAfterBreak="0">
+    <w:nsid w:val="5BF812E8"/>
+    <w:multiLevelType w:val="hybridMultilevel"/>
+    <w:tmpl w:val="7078366C"/>
+    <w:lvl w:ilvl="0" w:tplc="041B000F">
+      <w:start w:val="1"/>
+      <w:numFmt w:val="decimal"/>
+      <w:lvlText w:val="%1."/>
+      <w:lvlJc w:val="left"/>
+      <w:pPr>
+        <w:ind w:left="720" w:hanging="360"/>
+      </w:pPr>
+      <w:rPr>
+        <w:rFonts w:hint="default"/>
+      </w:rPr>
+    </w:lvl>
+    <w:lvl w:ilvl="1" w:tplc="041B0019" w:tentative="1">
+      <w:start w:val="1"/>
+      <w:numFmt w:val="lowerLetter"/>
+      <w:lvlText w:val="%2."/>
+      <w:lvlJc w:val="left"/>
+      <w:pPr>
+        <w:ind w:left="1440" w:hanging="360"/>
+      </w:pPr>
+    </w:lvl>
+    <w:lvl w:ilvl="2" w:tplc="041B001B" w:tentative="1">
+      <w:start w:val="1"/>
+      <w:numFmt w:val="lowerRoman"/>
+      <w:lvlText w:val="%3."/>
+      <w:lvlJc w:val="right"/>
+      <w:pPr>
+        <w:ind w:left="2160" w:hanging="180"/>
+      </w:pPr>
+    </w:lvl>
+    <w:lvl w:ilvl="3" w:tplc="041B000F" w:tentative="1">
+      <w:start w:val="1"/>
+      <w:numFmt w:val="decimal"/>
+      <w:lvlText w:val="%4."/>
+      <w:lvlJc w:val="left"/>
+      <w:pPr>
+        <w:ind w:left="2880" w:hanging="360"/>
+      </w:pPr>
+    </w:lvl>
+    <w:lvl w:ilvl="4" w:tplc="041B0019" w:tentative="1">
+      <w:start w:val="1"/>
+      <w:numFmt w:val="lowerLetter"/>
+      <w:lvlText w:val="%5."/>
+      <w:lvlJc w:val="left"/>
+      <w:pPr>
+        <w:ind w:left="3600" w:hanging="360"/>
+      </w:pPr>
+    </w:lvl>
+    <w:lvl w:ilvl="5" w:tplc="041B001B" w:tentative="1">
+      <w:start w:val="1"/>
+      <w:numFmt w:val="lowerRoman"/>
+      <w:lvlText w:val="%6."/>
+      <w:lvlJc w:val="right"/>
+      <w:pPr>
+        <w:ind w:left="4320" w:hanging="180"/>
+      </w:pPr>
+    </w:lvl>
+    <w:lvl w:ilvl="6" w:tplc="041B000F" w:tentative="1">
+      <w:start w:val="1"/>
+      <w:numFmt w:val="decimal"/>
+      <w:lvlText w:val="%7."/>
+      <w:lvlJc w:val="left"/>
+      <w:pPr>
+        <w:ind w:left="5040" w:hanging="360"/>
+      </w:pPr>
+    </w:lvl>
+    <w:lvl w:ilvl="7" w:tplc="041B0019" w:tentative="1">
+      <w:start w:val="1"/>
+      <w:numFmt w:val="lowerLetter"/>
+      <w:lvlText w:val="%8."/>
+      <w:lvlJc w:val="left"/>
+      <w:pPr>
+        <w:ind w:left="5760" w:hanging="360"/>
+      </w:pPr>
+    </w:lvl>
+    <w:lvl w:ilvl="8" w:tplc="041B001B" w:tentative="1">
+      <w:start w:val="1"/>
+      <w:numFmt w:val="lowerRoman"/>
+      <w:lvlText w:val="%9."/>
+      <w:lvlJc w:val="right"/>
+      <w:pPr>
+        <w:ind w:left="6480" w:hanging="180"/>
+      </w:pPr>
+    </w:lvl>
+  </w:abstractNum>
+  <w:abstractNum w:abstractNumId="7" w15:restartNumberingAfterBreak="0">
     <w:nsid w:val="665339DD"/>
     <w:multiLevelType w:val="hybridMultilevel"/>
     <w:tmpl w:val="F8D82F38"/>
@@ -1029,7 +1405,7 @@
       </w:pPr>
     </w:lvl>
   </w:abstractNum>
-  <w:abstractNum w:abstractNumId="7" w15:restartNumberingAfterBreak="0">
+  <w:abstractNum w:abstractNumId="8" w15:restartNumberingAfterBreak="0">
     <w:nsid w:val="6EC42923"/>
     <w:multiLevelType w:val="hybridMultilevel"/>
     <w:tmpl w:val="C46275D2"/>
@@ -1115,7 +1491,7 @@
       </w:pPr>
     </w:lvl>
   </w:abstractNum>
-  <w:abstractNum w:abstractNumId="8" w15:restartNumberingAfterBreak="0">
+  <w:abstractNum w:abstractNumId="9" w15:restartNumberingAfterBreak="0">
     <w:nsid w:val="700E1AF7"/>
     <w:multiLevelType w:val="hybridMultilevel"/>
     <w:tmpl w:val="4FCCD1BE"/>
@@ -1208,16 +1584,16 @@
     <w:abstractNumId w:val="2"/>
   </w:num>
   <w:num w:numId="3">
-    <w:abstractNumId w:val="7"/>
+    <w:abstractNumId w:val="8"/>
   </w:num>
   <w:num w:numId="4">
-    <w:abstractNumId w:val="8"/>
+    <w:abstractNumId w:val="9"/>
   </w:num>
   <w:num w:numId="5">
     <w:abstractNumId w:val="0"/>
   </w:num>
   <w:num w:numId="6">
-    <w:abstractNumId w:val="6"/>
+    <w:abstractNumId w:val="7"/>
   </w:num>
   <w:num w:numId="7">
     <w:abstractNumId w:val="4"/>
@@ -1228,11 +1604,14 @@
   <w:num w:numId="9">
     <w:abstractNumId w:val="5"/>
   </w:num>
+  <w:num w:numId="10">
+    <w:abstractNumId w:val="6"/>
+  </w:num>
 </w:numbering>
 </file>
 
 <file path=word/styles.xml><?xml version="1.0" encoding="utf-8"?>
-<w:styles xmlns:mc="http://schemas.openxmlformats.org/markup-compatibility/2006" xmlns:r="http://schemas.openxmlformats.org/officeDocument/2006/relationships" xmlns:w="http://schemas.openxmlformats.org/wordprocessingml/2006/main" xmlns:w14="http://schemas.microsoft.com/office/word/2010/wordml" xmlns:w15="http://schemas.microsoft.com/office/word/2012/wordml" xmlns:w16cid="http://schemas.microsoft.com/office/word/2016/wordml/cid" xmlns:w16se="http://schemas.microsoft.com/office/word/2015/wordml/symex" mc:Ignorable="w14 w15 w16se w16cid">
+<w:styles xmlns:mc="http://schemas.openxmlformats.org/markup-compatibility/2006" xmlns:r="http://schemas.openxmlformats.org/officeDocument/2006/relationships" xmlns:w="http://schemas.openxmlformats.org/wordprocessingml/2006/main" xmlns:w14="http://schemas.microsoft.com/office/word/2010/wordml" xmlns:w15="http://schemas.microsoft.com/office/word/2012/wordml" xmlns:w16cex="http://schemas.microsoft.com/office/word/2018/wordml/cex" xmlns:w16cid="http://schemas.microsoft.com/office/word/2016/wordml/cid" xmlns:w16="http://schemas.microsoft.com/office/word/2018/wordml" xmlns:w16se="http://schemas.microsoft.com/office/word/2015/wordml/symex" mc:Ignorable="w14 w15 w16se w16cid w16 w16cex">
   <w:docDefaults>
     <w:rPrDefault>
       <w:rPr>
@@ -1248,7 +1627,7 @@
       </w:pPr>
     </w:pPrDefault>
   </w:docDefaults>
-  <w:latentStyles w:defLockedState="0" w:defUIPriority="99" w:defSemiHidden="0" w:defUnhideWhenUsed="0" w:defQFormat="0" w:count="375">
+  <w:latentStyles w:defLockedState="0" w:defUIPriority="99" w:defSemiHidden="0" w:defUnhideWhenUsed="0" w:defQFormat="0" w:count="376">
     <w:lsdException w:name="Normal" w:uiPriority="0" w:qFormat="1"/>
     <w:lsdException w:name="heading 1" w:uiPriority="9" w:qFormat="1"/>
     <w:lsdException w:name="heading 2" w:semiHidden="1" w:uiPriority="9" w:unhideWhenUsed="1" w:qFormat="1"/>
@@ -1397,11 +1776,11 @@
     <w:lsdException w:name="Table Elegant" w:semiHidden="1" w:unhideWhenUsed="1"/>
     <w:lsdException w:name="Table Professional" w:semiHidden="1" w:unhideWhenUsed="1"/>
     <w:lsdException w:name="Table Subtle 1" w:semiHidden="1" w:unhideWhenUsed="1"/>
+    <w:lsdException w:name="Table Subtle 2" w:semiHidden="1" w:unhideWhenUsed="1"/>
     <w:lsdException w:name="Table Web 1" w:semiHidden="1" w:unhideWhenUsed="1"/>
     <w:lsdException w:name="Table Web 2" w:semiHidden="1" w:unhideWhenUsed="1"/>
     <w:lsdException w:name="Balloon Text" w:semiHidden="1" w:unhideWhenUsed="1"/>
     <w:lsdException w:name="Table Grid" w:uiPriority="39"/>
-    <w:lsdException w:name="Table Theme" w:semiHidden="1" w:unhideWhenUsed="1"/>
     <w:lsdException w:name="Placeholder Text" w:semiHidden="1"/>
     <w:lsdException w:name="No Spacing" w:uiPriority="1" w:qFormat="1"/>
     <w:lsdException w:name="Light Shading" w:uiPriority="60"/>
@@ -1621,16 +2000,17 @@
     <w:lsdException w:name="Smart Hyperlink" w:semiHidden="1" w:unhideWhenUsed="1"/>
     <w:lsdException w:name="Hashtag" w:semiHidden="1" w:unhideWhenUsed="1"/>
     <w:lsdException w:name="Unresolved Mention" w:semiHidden="1" w:unhideWhenUsed="1"/>
+    <w:lsdException w:name="Smart Link" w:semiHidden="1" w:unhideWhenUsed="1"/>
   </w:latentStyles>
-  <w:style w:type="paragraph" w:default="1" w:styleId="Normln">
+  <w:style w:type="paragraph" w:default="1" w:styleId="Normlny">
     <w:name w:val="Normal"/>
     <w:qFormat/>
     <w:rsid w:val="006A1210"/>
   </w:style>
   <w:style w:type="paragraph" w:styleId="Nadpis1">
     <w:name w:val="heading 1"/>
-    <w:basedOn w:val="Normln"/>
-    <w:next w:val="Normln"/>
+    <w:basedOn w:val="Normlny"/>
+    <w:next w:val="Normlny"/>
     <w:link w:val="Nadpis1Char"/>
     <w:uiPriority w:val="9"/>
     <w:qFormat/>
@@ -1650,8 +2030,8 @@
   </w:style>
   <w:style w:type="paragraph" w:styleId="Nadpis3">
     <w:name w:val="heading 3"/>
-    <w:basedOn w:val="Normln"/>
-    <w:next w:val="Normln"/>
+    <w:basedOn w:val="Normlny"/>
+    <w:next w:val="Normlny"/>
     <w:link w:val="Nadpis3Char"/>
     <w:uiPriority w:val="9"/>
     <w:unhideWhenUsed/>
@@ -1670,13 +2050,12 @@
       <w:szCs w:val="24"/>
     </w:rPr>
   </w:style>
-  <w:style w:type="character" w:default="1" w:styleId="Standardnpsmoodstavce">
+  <w:style w:type="character" w:default="1" w:styleId="Predvolenpsmoodseku">
     <w:name w:val="Default Paragraph Font"/>
     <w:uiPriority w:val="1"/>
-    <w:semiHidden/>
     <w:unhideWhenUsed/>
   </w:style>
-  <w:style w:type="table" w:default="1" w:styleId="Normlntabulka">
+  <w:style w:type="table" w:default="1" w:styleId="Normlnatabuka">
     <w:name w:val="Normal Table"/>
     <w:uiPriority w:val="99"/>
     <w:semiHidden/>
@@ -1691,7 +2070,7 @@
       </w:tblCellMar>
     </w:tblPr>
   </w:style>
-  <w:style w:type="numbering" w:default="1" w:styleId="Bezseznamu">
+  <w:style w:type="numbering" w:default="1" w:styleId="Bezzoznamu">
     <w:name w:val="No List"/>
     <w:uiPriority w:val="99"/>
     <w:semiHidden/>
@@ -1699,7 +2078,7 @@
   </w:style>
   <w:style w:type="character" w:customStyle="1" w:styleId="Nadpis1Char">
     <w:name w:val="Nadpis 1 Char"/>
-    <w:basedOn w:val="Standardnpsmoodstavce"/>
+    <w:basedOn w:val="Predvolenpsmoodseku"/>
     <w:link w:val="Nadpis1"/>
     <w:uiPriority w:val="9"/>
     <w:rsid w:val="006A1210"/>
@@ -1712,7 +2091,7 @@
   </w:style>
   <w:style w:type="character" w:customStyle="1" w:styleId="Nadpis3Char">
     <w:name w:val="Nadpis 3 Char"/>
-    <w:basedOn w:val="Standardnpsmoodstavce"/>
+    <w:basedOn w:val="Predvolenpsmoodseku"/>
     <w:link w:val="Nadpis3"/>
     <w:uiPriority w:val="9"/>
     <w:rsid w:val="006A1210"/>
@@ -1723,9 +2102,9 @@
       <w:szCs w:val="24"/>
     </w:rPr>
   </w:style>
-  <w:style w:type="paragraph" w:styleId="Odstavecseseznamem">
+  <w:style w:type="paragraph" w:styleId="Odsekzoznamu">
     <w:name w:val="List Paragraph"/>
-    <w:basedOn w:val="Normln"/>
+    <w:basedOn w:val="Normlny"/>
     <w:uiPriority w:val="34"/>
     <w:qFormat/>
     <w:rsid w:val="006A1210"/>
@@ -1733,6 +2112,29 @@
       <w:ind w:left="720"/>
       <w:contextualSpacing/>
     </w:pPr>
+  </w:style>
+  <w:style w:type="character" w:styleId="Hypertextovprepojenie">
+    <w:name w:val="Hyperlink"/>
+    <w:basedOn w:val="Predvolenpsmoodseku"/>
+    <w:uiPriority w:val="99"/>
+    <w:unhideWhenUsed/>
+    <w:rsid w:val="00821B5B"/>
+    <w:rPr>
+      <w:color w:val="0563C1" w:themeColor="hyperlink"/>
+      <w:u w:val="single"/>
+    </w:rPr>
+  </w:style>
+  <w:style w:type="character" w:styleId="Nevyrieenzmienka">
+    <w:name w:val="Unresolved Mention"/>
+    <w:basedOn w:val="Predvolenpsmoodseku"/>
+    <w:uiPriority w:val="99"/>
+    <w:semiHidden/>
+    <w:unhideWhenUsed/>
+    <w:rsid w:val="00821B5B"/>
+    <w:rPr>
+      <w:color w:val="605E5C"/>
+      <w:shd w:val="clear" w:color="auto" w:fill="E1DFDD"/>
+    </w:rPr>
   </w:style>
 </w:styles>
 </file>

</xml_diff>

<commit_message>
Edit of ocp json generation
</commit_message>
<xml_diff>
--- a/lectureTasks/task02/SOLID-tasks.docx
+++ b/lectureTasks/task02/SOLID-tasks.docx
@@ -495,18 +495,10 @@
         <w:t xml:space="preserve">. </w:t>
       </w:r>
       <w:r>
-        <w:t xml:space="preserve">In </w:t>
-      </w:r>
-      <w:proofErr w:type="gramStart"/>
-      <w:r>
-        <w:t xml:space="preserve">the </w:t>
-      </w:r>
-      <w:r>
-        <w:t xml:space="preserve"> Main</w:t>
-      </w:r>
-      <w:proofErr w:type="gramEnd"/>
-      <w:r>
-        <w:t xml:space="preserve"> </w:t>
+        <w:t>In the</w:t>
+      </w:r>
+      <w:r>
+        <w:t xml:space="preserve"> Main </w:t>
       </w:r>
       <w:r>
         <w:t>class is a showcase of (de)serialization of two different objects for different combinations of serializers.</w:t>
@@ -559,11 +551,197 @@
       </w:r>
     </w:p>
     <w:p>
-      <w:r>
+      <w:pPr>
+        <w:rPr>
+          <w:highlight w:val="yellow"/>
+        </w:rPr>
+      </w:pPr>
+      <w:r>
+        <w:rPr>
+          <w:highlight w:val="yellow"/>
+        </w:rPr>
         <w:t>Solution</w:t>
       </w:r>
     </w:p>
-    <w:p/>
+    <w:p>
+      <w:pPr>
+        <w:rPr>
+          <w:highlight w:val="yellow"/>
+        </w:rPr>
+      </w:pPr>
+      <w:r>
+        <w:rPr>
+          <w:highlight w:val="yellow"/>
+        </w:rPr>
+        <w:t xml:space="preserve">One of the violations shows to us when trying to deserialize the CSV of the object “Masterpiece Mona Lisa”. Documentation of the </w:t>
+      </w:r>
+      <w:proofErr w:type="spellStart"/>
+      <w:r>
+        <w:rPr>
+          <w:highlight w:val="yellow"/>
+        </w:rPr>
+        <w:t>SimpleSerializer</w:t>
+      </w:r>
+      <w:proofErr w:type="spellEnd"/>
+      <w:r>
+        <w:rPr>
+          <w:highlight w:val="yellow"/>
+        </w:rPr>
+        <w:t xml:space="preserve"> interface tells that the array of arrays is not permissible. This binds to the line 29 in </w:t>
+      </w:r>
+      <w:proofErr w:type="spellStart"/>
+      <w:r>
+        <w:rPr>
+          <w:highlight w:val="yellow"/>
+        </w:rPr>
+        <w:t>Main.class</w:t>
+      </w:r>
+      <w:proofErr w:type="spellEnd"/>
+      <w:r>
+        <w:rPr>
+          <w:highlight w:val="yellow"/>
+        </w:rPr>
+        <w:t>.</w:t>
+      </w:r>
+      <w:r>
+        <w:rPr>
+          <w:highlight w:val="yellow"/>
+        </w:rPr>
+        <w:t xml:space="preserve"> Also, it passed with </w:t>
+      </w:r>
+      <w:proofErr w:type="spellStart"/>
+      <w:r>
+        <w:rPr>
+          <w:highlight w:val="yellow"/>
+        </w:rPr>
+        <w:t>JSONSerializer</w:t>
+      </w:r>
+      <w:proofErr w:type="spellEnd"/>
+      <w:r>
+        <w:rPr>
+          <w:highlight w:val="yellow"/>
+        </w:rPr>
+        <w:t xml:space="preserve"> because </w:t>
+      </w:r>
+      <w:proofErr w:type="spellStart"/>
+      <w:r>
+        <w:rPr>
+          <w:highlight w:val="yellow"/>
+        </w:rPr>
+        <w:t>CSVSerializer</w:t>
+      </w:r>
+      <w:proofErr w:type="spellEnd"/>
+      <w:r>
+        <w:rPr>
+          <w:highlight w:val="yellow"/>
+        </w:rPr>
+        <w:t xml:space="preserve"> implements </w:t>
+      </w:r>
+      <w:proofErr w:type="spellStart"/>
+      <w:r>
+        <w:rPr>
+          <w:highlight w:val="yellow"/>
+        </w:rPr>
+        <w:t>SimpleSerializer</w:t>
+      </w:r>
+      <w:proofErr w:type="spellEnd"/>
+      <w:r>
+        <w:rPr>
+          <w:highlight w:val="yellow"/>
+        </w:rPr>
+        <w:t xml:space="preserve"> while </w:t>
+      </w:r>
+      <w:proofErr w:type="spellStart"/>
+      <w:r>
+        <w:rPr>
+          <w:highlight w:val="yellow"/>
+        </w:rPr>
+        <w:t>JSONSerializer</w:t>
+      </w:r>
+      <w:proofErr w:type="spellEnd"/>
+      <w:r>
+        <w:rPr>
+          <w:highlight w:val="yellow"/>
+        </w:rPr>
+        <w:t xml:space="preserve"> does not. We expect both to behave same way.</w:t>
+      </w:r>
+    </w:p>
+    <w:p>
+      <w:pPr>
+        <w:rPr>
+          <w:highlight w:val="yellow"/>
+        </w:rPr>
+      </w:pPr>
+      <w:r>
+        <w:rPr>
+          <w:highlight w:val="yellow"/>
+        </w:rPr>
+        <w:t xml:space="preserve">Next violation shows to us in serializer JSON with added compression on object Friend. As it is told in the documentation of </w:t>
+      </w:r>
+      <w:proofErr w:type="spellStart"/>
+      <w:r>
+        <w:rPr>
+          <w:highlight w:val="yellow"/>
+        </w:rPr>
+        <w:t>SimpleSerializer</w:t>
+      </w:r>
+      <w:proofErr w:type="spellEnd"/>
+      <w:r>
+        <w:rPr>
+          <w:highlight w:val="yellow"/>
+        </w:rPr>
+        <w:t xml:space="preserve"> interface on line 15 behaviour is not defined if  conditions are not satisfied. Here we can see problem with the condition on line 18 and 19 – serialized and deserialized </w:t>
+      </w:r>
+      <w:r>
+        <w:rPr>
+          <w:highlight w:val="yellow"/>
+        </w:rPr>
+        <w:t xml:space="preserve">strings differs. Problem shows with the conversion of special characters between utf8 </w:t>
+      </w:r>
+      <w:r>
+        <w:rPr>
+          <w:highlight w:val="yellow"/>
+        </w:rPr>
+        <w:lastRenderedPageBreak/>
+        <w:t xml:space="preserve">and ascii where we can see that the </w:t>
+      </w:r>
+      <w:proofErr w:type="spellStart"/>
+      <w:r>
+        <w:rPr>
+          <w:highlight w:val="yellow"/>
+        </w:rPr>
+        <w:t>CompressingSerializer</w:t>
+      </w:r>
+      <w:proofErr w:type="spellEnd"/>
+      <w:r>
+        <w:rPr>
+          <w:highlight w:val="yellow"/>
+        </w:rPr>
+        <w:t xml:space="preserve"> has more strict entry conditions while the </w:t>
+      </w:r>
+      <w:proofErr w:type="spellStart"/>
+      <w:r>
+        <w:rPr>
+          <w:highlight w:val="yellow"/>
+        </w:rPr>
+        <w:t>SimpleSerializer</w:t>
+      </w:r>
+      <w:proofErr w:type="spellEnd"/>
+      <w:r>
+        <w:rPr>
+          <w:highlight w:val="yellow"/>
+        </w:rPr>
+        <w:t xml:space="preserve"> has not defined those enough. </w:t>
+      </w:r>
+    </w:p>
+    <w:p>
+      <w:r>
+        <w:rPr>
+          <w:highlight w:val="yellow"/>
+        </w:rPr>
+        <w:t>These who problems repeat again with both objects using the serializer CSV with added compression.</w:t>
+      </w:r>
+    </w:p>
     <w:p>
       <w:pPr>
         <w:pStyle w:val="Nadpis1"/>
@@ -594,10 +772,52 @@
     </w:p>
     <w:p>
       <w:pPr>
+        <w:rPr>
+          <w:highlight w:val="yellow"/>
+        </w:rPr>
+      </w:pPr>
+      <w:r>
+        <w:rPr>
+          <w:highlight w:val="yellow"/>
+        </w:rPr>
+        <w:t>Solution</w:t>
+      </w:r>
+    </w:p>
+    <w:p>
+      <w:pPr>
+        <w:rPr>
+          <w:highlight w:val="yellow"/>
+        </w:rPr>
+      </w:pPr>
+      <w:r>
+        <w:rPr>
+          <w:highlight w:val="yellow"/>
+        </w:rPr>
+        <w:t xml:space="preserve">It’s nicely explained on this website </w:t>
+      </w:r>
+      <w:hyperlink r:id="rId5" w:history="1">
+        <w:r>
+          <w:rPr>
+            <w:rStyle w:val="Hypertextovprepojenie"/>
+            <w:highlight w:val="yellow"/>
+          </w:rPr>
+          <w:t>https://proandroiddev.com/interface-segregation-principle-3ce39a326dd</w:t>
+        </w:r>
+      </w:hyperlink>
+    </w:p>
+    <w:p>
+      <w:r>
+        <w:rPr>
+          <w:highlight w:val="yellow"/>
+        </w:rPr>
+        <w:t>It’s contra productive to rewrite it in this file :)</w:t>
+      </w:r>
+    </w:p>
+    <w:p>
+      <w:pPr>
         <w:pStyle w:val="Nadpis1"/>
       </w:pPr>
       <w:r>
-        <w:lastRenderedPageBreak/>
         <w:t>Dependency Inversion Principle</w:t>
       </w:r>
     </w:p>
@@ -700,6 +920,13 @@
         <w:t xml:space="preserve"> Inversion of Control</w:t>
       </w:r>
     </w:p>
+    <w:p/>
+    <w:p>
+      <w:r>
+        <w:t>Solution</w:t>
+      </w:r>
+    </w:p>
+    <w:p/>
     <w:p/>
     <w:p/>
     <w:sectPr>

</xml_diff>

<commit_message>
finally added dip to doc
</commit_message>
<xml_diff>
--- a/lectureTasks/task02/SOLID-tasks.docx
+++ b/lectureTasks/task02/SOLID-tasks.docx
@@ -959,6 +959,541 @@
       <w:proofErr w:type="spellEnd"/>
       <w:r>
         <w:t xml:space="preserve"> objects which can be changed by the time with different object. We have to create separate interfaces and refactor the code the way, that the hardcoded parts will be used through constructor.</w:t>
+      </w:r>
+    </w:p>
+    <w:p>
+      <w:r>
+        <w:t xml:space="preserve">Unable to fully rewrite the code so that it </w:t>
+      </w:r>
+      <w:proofErr w:type="spellStart"/>
+      <w:r>
+        <w:t>adhers</w:t>
+      </w:r>
+      <w:proofErr w:type="spellEnd"/>
+      <w:r>
+        <w:t xml:space="preserve"> to the DIP.</w:t>
+      </w:r>
+    </w:p>
+    <w:p>
+      <w:pPr>
+        <w:rPr>
+          <w:lang w:val="sk-CZ"/>
+        </w:rPr>
+      </w:pPr>
+      <w:r>
+        <w:t xml:space="preserve">Benefit is that the </w:t>
+      </w:r>
+      <w:r>
+        <w:rPr>
+          <w:lang w:val="sk-CZ"/>
+        </w:rPr>
+        <w:t>DIP reduces coupling between different pieces of code.</w:t>
+      </w:r>
+      <w:r>
+        <w:rPr>
+          <w:lang w:val="sk-SK"/>
+        </w:rPr>
+        <w:t xml:space="preserve"> </w:t>
+      </w:r>
+      <w:proofErr w:type="spellStart"/>
+      <w:r>
+        <w:rPr>
+          <w:lang w:val="sk-SK"/>
+        </w:rPr>
+        <w:t>If</w:t>
+      </w:r>
+      <w:proofErr w:type="spellEnd"/>
+      <w:r>
+        <w:rPr>
+          <w:lang w:val="sk-SK"/>
+        </w:rPr>
+        <w:t xml:space="preserve"> </w:t>
+      </w:r>
+      <w:proofErr w:type="spellStart"/>
+      <w:r>
+        <w:rPr>
+          <w:lang w:val="sk-SK"/>
+        </w:rPr>
+        <w:t>we</w:t>
+      </w:r>
+      <w:proofErr w:type="spellEnd"/>
+      <w:r>
+        <w:rPr>
+          <w:lang w:val="sk-SK"/>
+        </w:rPr>
+        <w:t xml:space="preserve"> </w:t>
+      </w:r>
+      <w:proofErr w:type="spellStart"/>
+      <w:r>
+        <w:rPr>
+          <w:lang w:val="sk-SK"/>
+        </w:rPr>
+        <w:t>extract</w:t>
+      </w:r>
+      <w:proofErr w:type="spellEnd"/>
+      <w:r>
+        <w:rPr>
+          <w:lang w:val="sk-SK"/>
+        </w:rPr>
+        <w:t xml:space="preserve"> </w:t>
+      </w:r>
+      <w:proofErr w:type="spellStart"/>
+      <w:r>
+        <w:rPr>
+          <w:lang w:val="sk-SK"/>
+        </w:rPr>
+        <w:t>an</w:t>
+      </w:r>
+      <w:proofErr w:type="spellEnd"/>
+      <w:r>
+        <w:rPr>
+          <w:lang w:val="sk-SK"/>
+        </w:rPr>
+        <w:t xml:space="preserve"> interface </w:t>
+      </w:r>
+      <w:proofErr w:type="spellStart"/>
+      <w:r>
+        <w:rPr>
+          <w:lang w:val="sk-SK"/>
+        </w:rPr>
+        <w:t>which</w:t>
+      </w:r>
+      <w:proofErr w:type="spellEnd"/>
+      <w:r>
+        <w:rPr>
+          <w:lang w:val="sk-SK"/>
+        </w:rPr>
+        <w:t xml:space="preserve"> </w:t>
+      </w:r>
+      <w:proofErr w:type="spellStart"/>
+      <w:r>
+        <w:rPr>
+          <w:lang w:val="sk-SK"/>
+        </w:rPr>
+        <w:t>represents</w:t>
+      </w:r>
+      <w:proofErr w:type="spellEnd"/>
+      <w:r>
+        <w:rPr>
+          <w:lang w:val="sk-SK"/>
+        </w:rPr>
+        <w:t xml:space="preserve"> </w:t>
+      </w:r>
+      <w:proofErr w:type="spellStart"/>
+      <w:r>
+        <w:rPr>
+          <w:lang w:val="sk-SK"/>
+        </w:rPr>
+        <w:t>the</w:t>
+      </w:r>
+      <w:proofErr w:type="spellEnd"/>
+      <w:r>
+        <w:rPr>
+          <w:lang w:val="sk-SK"/>
+        </w:rPr>
+        <w:t xml:space="preserve"> </w:t>
+      </w:r>
+      <w:proofErr w:type="spellStart"/>
+      <w:r>
+        <w:rPr>
+          <w:lang w:val="sk-SK"/>
+        </w:rPr>
+        <w:t>logging</w:t>
+      </w:r>
+      <w:proofErr w:type="spellEnd"/>
+      <w:r>
+        <w:rPr>
+          <w:lang w:val="sk-SK"/>
+        </w:rPr>
+        <w:t xml:space="preserve">, </w:t>
+      </w:r>
+      <w:proofErr w:type="spellStart"/>
+      <w:r>
+        <w:rPr>
+          <w:lang w:val="sk-SK"/>
+        </w:rPr>
+        <w:t>this</w:t>
+      </w:r>
+      <w:proofErr w:type="spellEnd"/>
+      <w:r>
+        <w:rPr>
+          <w:lang w:val="sk-SK"/>
+        </w:rPr>
+        <w:t xml:space="preserve"> interface </w:t>
+      </w:r>
+      <w:proofErr w:type="spellStart"/>
+      <w:r>
+        <w:rPr>
+          <w:lang w:val="sk-SK"/>
+        </w:rPr>
+        <w:t>should</w:t>
+      </w:r>
+      <w:proofErr w:type="spellEnd"/>
+      <w:r>
+        <w:rPr>
+          <w:lang w:val="sk-SK"/>
+        </w:rPr>
+        <w:t xml:space="preserve"> </w:t>
+      </w:r>
+      <w:proofErr w:type="spellStart"/>
+      <w:r>
+        <w:rPr>
+          <w:lang w:val="sk-SK"/>
+        </w:rPr>
+        <w:t>be</w:t>
+      </w:r>
+      <w:proofErr w:type="spellEnd"/>
+      <w:r>
+        <w:rPr>
+          <w:lang w:val="sk-SK"/>
+        </w:rPr>
+        <w:t xml:space="preserve"> </w:t>
+      </w:r>
+      <w:proofErr w:type="spellStart"/>
+      <w:r>
+        <w:rPr>
+          <w:lang w:val="sk-SK"/>
+        </w:rPr>
+        <w:t>much</w:t>
+      </w:r>
+      <w:proofErr w:type="spellEnd"/>
+      <w:r>
+        <w:rPr>
+          <w:lang w:val="sk-SK"/>
+        </w:rPr>
+        <w:t xml:space="preserve"> more </w:t>
+      </w:r>
+      <w:proofErr w:type="spellStart"/>
+      <w:r>
+        <w:rPr>
+          <w:lang w:val="sk-SK"/>
+        </w:rPr>
+        <w:t>stable</w:t>
+      </w:r>
+      <w:proofErr w:type="spellEnd"/>
+      <w:r>
+        <w:rPr>
+          <w:lang w:val="sk-SK"/>
+        </w:rPr>
+        <w:t xml:space="preserve"> </w:t>
+      </w:r>
+      <w:proofErr w:type="spellStart"/>
+      <w:r>
+        <w:rPr>
+          <w:lang w:val="sk-SK"/>
+        </w:rPr>
+        <w:t>for</w:t>
+      </w:r>
+      <w:proofErr w:type="spellEnd"/>
+      <w:r>
+        <w:rPr>
+          <w:lang w:val="sk-SK"/>
+        </w:rPr>
+        <w:t xml:space="preserve"> </w:t>
+      </w:r>
+      <w:proofErr w:type="spellStart"/>
+      <w:r>
+        <w:rPr>
+          <w:lang w:val="sk-SK"/>
+        </w:rPr>
+        <w:t>the</w:t>
+      </w:r>
+      <w:proofErr w:type="spellEnd"/>
+      <w:r>
+        <w:rPr>
+          <w:lang w:val="sk-SK"/>
+        </w:rPr>
+        <w:t xml:space="preserve"> </w:t>
+      </w:r>
+      <w:proofErr w:type="spellStart"/>
+      <w:r>
+        <w:rPr>
+          <w:lang w:val="sk-SK"/>
+        </w:rPr>
+        <w:t>future</w:t>
+      </w:r>
+      <w:proofErr w:type="spellEnd"/>
+      <w:r>
+        <w:rPr>
+          <w:lang w:val="sk-SK"/>
+        </w:rPr>
+        <w:t xml:space="preserve"> </w:t>
+      </w:r>
+      <w:proofErr w:type="spellStart"/>
+      <w:r>
+        <w:rPr>
+          <w:lang w:val="sk-SK"/>
+        </w:rPr>
+        <w:t>manipulation</w:t>
+      </w:r>
+      <w:proofErr w:type="spellEnd"/>
+      <w:r>
+        <w:rPr>
+          <w:lang w:val="sk-SK"/>
+        </w:rPr>
+        <w:t>.</w:t>
+      </w:r>
+    </w:p>
+    <w:p>
+      <w:pPr>
+        <w:rPr>
+          <w:lang w:val="sk-SK"/>
+        </w:rPr>
+      </w:pPr>
+      <w:r>
+        <w:rPr>
+          <w:lang w:val="sk-CZ"/>
+        </w:rPr>
+        <w:t xml:space="preserve">Inversion of control means </w:t>
+      </w:r>
+      <w:proofErr w:type="spellStart"/>
+      <w:r>
+        <w:rPr>
+          <w:lang w:val="sk-SK"/>
+        </w:rPr>
+        <w:t>that</w:t>
+      </w:r>
+      <w:proofErr w:type="spellEnd"/>
+      <w:r>
+        <w:rPr>
+          <w:lang w:val="sk-SK"/>
+        </w:rPr>
+        <w:t xml:space="preserve"> </w:t>
+      </w:r>
+      <w:r>
+        <w:rPr>
+          <w:lang w:val="sk-CZ"/>
+        </w:rPr>
+        <w:t>the program delegates control to someone else who will drive the flow</w:t>
+      </w:r>
+      <w:r>
+        <w:rPr>
+          <w:lang w:val="sk-SK"/>
+        </w:rPr>
+        <w:t>.</w:t>
+      </w:r>
+      <w:r>
+        <w:rPr>
+          <w:lang w:val="sk-CZ"/>
+        </w:rPr>
+        <w:t xml:space="preserve"> </w:t>
+      </w:r>
+      <w:r>
+        <w:rPr>
+          <w:lang w:val="sk-CZ"/>
+        </w:rPr>
+        <w:t>Inversion of control is a parent term while Dependency injection is a subset of </w:t>
+      </w:r>
+      <w:proofErr w:type="spellStart"/>
+      <w:r>
+        <w:rPr>
+          <w:lang w:val="sk-SK"/>
+        </w:rPr>
+        <w:t>the</w:t>
+      </w:r>
+      <w:proofErr w:type="spellEnd"/>
+      <w:r>
+        <w:rPr>
+          <w:lang w:val="sk-SK"/>
+        </w:rPr>
+        <w:t xml:space="preserve"> </w:t>
+      </w:r>
+      <w:proofErr w:type="spellStart"/>
+      <w:r>
+        <w:rPr>
+          <w:lang w:val="sk-SK"/>
+        </w:rPr>
+        <w:t>Inversion</w:t>
+      </w:r>
+      <w:proofErr w:type="spellEnd"/>
+      <w:r>
+        <w:rPr>
+          <w:lang w:val="sk-SK"/>
+        </w:rPr>
+        <w:t xml:space="preserve"> of </w:t>
+      </w:r>
+      <w:proofErr w:type="spellStart"/>
+      <w:r>
+        <w:rPr>
+          <w:lang w:val="sk-SK"/>
+        </w:rPr>
+        <w:t>control</w:t>
+      </w:r>
+      <w:proofErr w:type="spellEnd"/>
+      <w:r>
+        <w:rPr>
+          <w:lang w:val="sk-SK"/>
+        </w:rPr>
+        <w:t xml:space="preserve"> </w:t>
+      </w:r>
+      <w:proofErr w:type="spellStart"/>
+      <w:r>
+        <w:rPr>
+          <w:lang w:val="sk-SK"/>
+        </w:rPr>
+        <w:t>which</w:t>
+      </w:r>
+      <w:proofErr w:type="spellEnd"/>
+      <w:r>
+        <w:rPr>
+          <w:lang w:val="sk-SK"/>
+        </w:rPr>
+        <w:t xml:space="preserve"> </w:t>
+      </w:r>
+      <w:proofErr w:type="spellStart"/>
+      <w:r>
+        <w:rPr>
+          <w:lang w:val="sk-SK"/>
+        </w:rPr>
+        <w:t>is</w:t>
+      </w:r>
+      <w:proofErr w:type="spellEnd"/>
+      <w:r>
+        <w:rPr>
+          <w:lang w:val="sk-SK"/>
+        </w:rPr>
+        <w:t xml:space="preserve"> </w:t>
+      </w:r>
+      <w:proofErr w:type="spellStart"/>
+      <w:r>
+        <w:rPr>
+          <w:lang w:val="sk-SK"/>
+        </w:rPr>
+        <w:t>also</w:t>
+      </w:r>
+      <w:proofErr w:type="spellEnd"/>
+      <w:r>
+        <w:rPr>
+          <w:lang w:val="sk-SK"/>
+        </w:rPr>
+        <w:t xml:space="preserve"> a </w:t>
+      </w:r>
+      <w:proofErr w:type="spellStart"/>
+      <w:r>
+        <w:rPr>
+          <w:lang w:val="sk-SK"/>
+        </w:rPr>
+        <w:t>concept</w:t>
+      </w:r>
+      <w:proofErr w:type="spellEnd"/>
+      <w:r>
+        <w:rPr>
+          <w:lang w:val="sk-SK"/>
+        </w:rPr>
+        <w:t xml:space="preserve"> </w:t>
+      </w:r>
+      <w:proofErr w:type="spellStart"/>
+      <w:r>
+        <w:rPr>
+          <w:lang w:val="sk-SK"/>
+        </w:rPr>
+        <w:t>where</w:t>
+      </w:r>
+      <w:proofErr w:type="spellEnd"/>
+      <w:r>
+        <w:rPr>
+          <w:lang w:val="sk-SK"/>
+        </w:rPr>
+        <w:t xml:space="preserve"> </w:t>
+      </w:r>
+      <w:proofErr w:type="spellStart"/>
+      <w:r>
+        <w:rPr>
+          <w:lang w:val="sk-SK"/>
+        </w:rPr>
+        <w:t>the</w:t>
+      </w:r>
+      <w:proofErr w:type="spellEnd"/>
+      <w:r>
+        <w:rPr>
+          <w:lang w:val="sk-SK"/>
+        </w:rPr>
+        <w:t xml:space="preserve"> </w:t>
+      </w:r>
+      <w:proofErr w:type="spellStart"/>
+      <w:r>
+        <w:rPr>
+          <w:lang w:val="sk-SK"/>
+        </w:rPr>
+        <w:t>flow</w:t>
+      </w:r>
+      <w:proofErr w:type="spellEnd"/>
+      <w:r>
+        <w:rPr>
+          <w:lang w:val="sk-SK"/>
+        </w:rPr>
+        <w:t xml:space="preserve"> of </w:t>
+      </w:r>
+      <w:proofErr w:type="spellStart"/>
+      <w:r>
+        <w:rPr>
+          <w:lang w:val="sk-SK"/>
+        </w:rPr>
+        <w:t>the</w:t>
+      </w:r>
+      <w:proofErr w:type="spellEnd"/>
+      <w:r>
+        <w:rPr>
+          <w:lang w:val="sk-SK"/>
+        </w:rPr>
+        <w:t xml:space="preserve"> </w:t>
+      </w:r>
+      <w:proofErr w:type="spellStart"/>
+      <w:r>
+        <w:rPr>
+          <w:lang w:val="sk-SK"/>
+        </w:rPr>
+        <w:t>application</w:t>
+      </w:r>
+      <w:proofErr w:type="spellEnd"/>
+      <w:r>
+        <w:rPr>
+          <w:lang w:val="sk-SK"/>
+        </w:rPr>
+        <w:t xml:space="preserve"> </w:t>
+      </w:r>
+      <w:proofErr w:type="spellStart"/>
+      <w:r>
+        <w:rPr>
+          <w:lang w:val="sk-SK"/>
+        </w:rPr>
+        <w:t>is</w:t>
+      </w:r>
+      <w:proofErr w:type="spellEnd"/>
+      <w:r>
+        <w:rPr>
+          <w:lang w:val="sk-SK"/>
+        </w:rPr>
+        <w:t xml:space="preserve"> </w:t>
+      </w:r>
+      <w:proofErr w:type="spellStart"/>
+      <w:r>
+        <w:rPr>
+          <w:lang w:val="sk-SK"/>
+        </w:rPr>
+        <w:t>inverted</w:t>
+      </w:r>
+      <w:proofErr w:type="spellEnd"/>
+    </w:p>
+    <w:p>
+      <w:pPr>
+        <w:rPr>
+          <w:lang w:val="sk-SK"/>
+        </w:rPr>
+      </w:pPr>
+      <w:proofErr w:type="spellStart"/>
+      <w:r>
+        <w:rPr>
+          <w:lang w:val="sk-SK"/>
+        </w:rPr>
+        <w:t>Source</w:t>
+      </w:r>
+      <w:proofErr w:type="spellEnd"/>
+      <w:r>
+        <w:rPr>
+          <w:lang w:val="sk-SK"/>
+        </w:rPr>
+        <w:t>: Google</w:t>
       </w:r>
     </w:p>
     <w:p/>

</xml_diff>

<commit_message>
minor doc apperance edits
</commit_message>
<xml_diff>
--- a/lectureTasks/task02/SOLID-tasks.docx
+++ b/lectureTasks/task02/SOLID-tasks.docx
@@ -12,15 +12,7 @@
     </w:p>
     <w:p>
       <w:r>
-        <w:t xml:space="preserve">Application represents simple </w:t>
-      </w:r>
-      <w:proofErr w:type="spellStart"/>
-      <w:r>
-        <w:t>eshop</w:t>
-      </w:r>
-      <w:proofErr w:type="spellEnd"/>
-      <w:r>
-        <w:t xml:space="preserve">, </w:t>
+        <w:t xml:space="preserve">Application represents simple eshop, </w:t>
       </w:r>
       <w:r>
         <w:t>in which a</w:t>
@@ -166,228 +158,38 @@
           <w:highlight w:val="yellow"/>
           <w:lang w:val="sk-SK"/>
         </w:rPr>
-        <w:t xml:space="preserve"> </w:t>
-      </w:r>
-      <w:proofErr w:type="spellStart"/>
+        <w:t xml:space="preserve"> Classes in the task violates this </w:t>
+      </w:r>
       <w:r>
         <w:rPr>
           <w:highlight w:val="yellow"/>
           <w:lang w:val="sk-SK"/>
         </w:rPr>
-        <w:t>Classes</w:t>
-      </w:r>
-      <w:proofErr w:type="spellEnd"/>
-      <w:r>
+        <w:tab/>
+        <w:t>definition.</w:t>
+      </w:r>
+    </w:p>
+    <w:p>
+      <w:pPr>
         <w:rPr>
           <w:highlight w:val="yellow"/>
           <w:lang w:val="sk-SK"/>
         </w:rPr>
-        <w:t xml:space="preserve"> in </w:t>
-      </w:r>
-      <w:proofErr w:type="spellStart"/>
+      </w:pPr>
       <w:r>
         <w:rPr>
           <w:highlight w:val="yellow"/>
           <w:lang w:val="sk-SK"/>
         </w:rPr>
-        <w:t>the</w:t>
-      </w:r>
-      <w:proofErr w:type="spellEnd"/>
+        <w:tab/>
+        <w:t>Negative impact of the violations are in mainta</w:t>
+      </w:r>
       <w:r>
         <w:rPr>
           <w:highlight w:val="yellow"/>
           <w:lang w:val="sk-SK"/>
         </w:rPr>
-        <w:t xml:space="preserve"> </w:t>
-      </w:r>
-      <w:proofErr w:type="spellStart"/>
-      <w:r>
-        <w:rPr>
-          <w:highlight w:val="yellow"/>
-          <w:lang w:val="sk-SK"/>
-        </w:rPr>
-        <w:t>task</w:t>
-      </w:r>
-      <w:proofErr w:type="spellEnd"/>
-      <w:r>
-        <w:rPr>
-          <w:highlight w:val="yellow"/>
-          <w:lang w:val="sk-SK"/>
-        </w:rPr>
-        <w:t xml:space="preserve"> </w:t>
-      </w:r>
-      <w:proofErr w:type="spellStart"/>
-      <w:r>
-        <w:rPr>
-          <w:highlight w:val="yellow"/>
-          <w:lang w:val="sk-SK"/>
-        </w:rPr>
-        <w:t>violates</w:t>
-      </w:r>
-      <w:proofErr w:type="spellEnd"/>
-      <w:r>
-        <w:rPr>
-          <w:highlight w:val="yellow"/>
-          <w:lang w:val="sk-SK"/>
-        </w:rPr>
-        <w:t xml:space="preserve"> </w:t>
-      </w:r>
-      <w:proofErr w:type="spellStart"/>
-      <w:r>
-        <w:rPr>
-          <w:highlight w:val="yellow"/>
-          <w:lang w:val="sk-SK"/>
-        </w:rPr>
-        <w:t>this</w:t>
-      </w:r>
-      <w:proofErr w:type="spellEnd"/>
-      <w:r>
-        <w:rPr>
-          <w:highlight w:val="yellow"/>
-          <w:lang w:val="sk-SK"/>
-        </w:rPr>
-        <w:t xml:space="preserve"> </w:t>
-      </w:r>
-      <w:r>
-        <w:rPr>
-          <w:highlight w:val="yellow"/>
-          <w:lang w:val="sk-SK"/>
-        </w:rPr>
-        <w:tab/>
-      </w:r>
-      <w:proofErr w:type="spellStart"/>
-      <w:r>
-        <w:rPr>
-          <w:highlight w:val="yellow"/>
-          <w:lang w:val="sk-SK"/>
-        </w:rPr>
-        <w:t>definition</w:t>
-      </w:r>
-      <w:proofErr w:type="spellEnd"/>
-      <w:r>
-        <w:rPr>
-          <w:highlight w:val="yellow"/>
-          <w:lang w:val="sk-SK"/>
-        </w:rPr>
-        <w:t>.</w:t>
-      </w:r>
-    </w:p>
-    <w:p>
-      <w:pPr>
-        <w:rPr>
-          <w:highlight w:val="yellow"/>
-          <w:lang w:val="sk-SK"/>
-        </w:rPr>
-      </w:pPr>
-      <w:r>
-        <w:rPr>
-          <w:highlight w:val="yellow"/>
-          <w:lang w:val="sk-SK"/>
-        </w:rPr>
-        <w:tab/>
-      </w:r>
-      <w:proofErr w:type="spellStart"/>
-      <w:r>
-        <w:rPr>
-          <w:highlight w:val="yellow"/>
-          <w:lang w:val="sk-SK"/>
-        </w:rPr>
-        <w:t>Negative</w:t>
-      </w:r>
-      <w:proofErr w:type="spellEnd"/>
-      <w:r>
-        <w:rPr>
-          <w:highlight w:val="yellow"/>
-          <w:lang w:val="sk-SK"/>
-        </w:rPr>
-        <w:t xml:space="preserve"> </w:t>
-      </w:r>
-      <w:proofErr w:type="spellStart"/>
-      <w:r>
-        <w:rPr>
-          <w:highlight w:val="yellow"/>
-          <w:lang w:val="sk-SK"/>
-        </w:rPr>
-        <w:t>impact</w:t>
-      </w:r>
-      <w:proofErr w:type="spellEnd"/>
-      <w:r>
-        <w:rPr>
-          <w:highlight w:val="yellow"/>
-          <w:lang w:val="sk-SK"/>
-        </w:rPr>
-        <w:t xml:space="preserve"> of </w:t>
-      </w:r>
-      <w:proofErr w:type="spellStart"/>
-      <w:r>
-        <w:rPr>
-          <w:highlight w:val="yellow"/>
-          <w:lang w:val="sk-SK"/>
-        </w:rPr>
-        <w:t>the</w:t>
-      </w:r>
-      <w:proofErr w:type="spellEnd"/>
-      <w:r>
-        <w:rPr>
-          <w:highlight w:val="yellow"/>
-          <w:lang w:val="sk-SK"/>
-        </w:rPr>
-        <w:t xml:space="preserve"> </w:t>
-      </w:r>
-      <w:proofErr w:type="spellStart"/>
-      <w:r>
-        <w:rPr>
-          <w:highlight w:val="yellow"/>
-          <w:lang w:val="sk-SK"/>
-        </w:rPr>
-        <w:t>violations</w:t>
-      </w:r>
-      <w:proofErr w:type="spellEnd"/>
-      <w:r>
-        <w:rPr>
-          <w:highlight w:val="yellow"/>
-          <w:lang w:val="sk-SK"/>
-        </w:rPr>
-        <w:t xml:space="preserve"> are in </w:t>
-      </w:r>
-      <w:proofErr w:type="spellStart"/>
-      <w:r>
-        <w:rPr>
-          <w:highlight w:val="yellow"/>
-          <w:lang w:val="sk-SK"/>
-        </w:rPr>
-        <w:t>mainta</w:t>
-      </w:r>
-      <w:r>
-        <w:rPr>
-          <w:highlight w:val="yellow"/>
-          <w:lang w:val="sk-SK"/>
-        </w:rPr>
-        <w:t>inability</w:t>
-      </w:r>
-      <w:proofErr w:type="spellEnd"/>
-      <w:r>
-        <w:rPr>
-          <w:highlight w:val="yellow"/>
-          <w:lang w:val="sk-SK"/>
-        </w:rPr>
-        <w:t xml:space="preserve"> and </w:t>
-      </w:r>
-      <w:proofErr w:type="spellStart"/>
-      <w:r>
-        <w:rPr>
-          <w:highlight w:val="yellow"/>
-          <w:lang w:val="sk-SK"/>
-        </w:rPr>
-        <w:t>reusability</w:t>
-      </w:r>
-      <w:proofErr w:type="spellEnd"/>
-      <w:r>
-        <w:rPr>
-          <w:highlight w:val="yellow"/>
-          <w:lang w:val="sk-SK"/>
-        </w:rPr>
-        <w:t>.</w:t>
+        <w:t>inability and reusability.</w:t>
       </w:r>
     </w:p>
     <w:p>
@@ -464,13 +266,8 @@
       <w:pPr>
         <w:pStyle w:val="Nadpis1"/>
       </w:pPr>
-      <w:proofErr w:type="spellStart"/>
-      <w:r>
-        <w:t>Liskov</w:t>
-      </w:r>
-      <w:proofErr w:type="spellEnd"/>
-      <w:r>
-        <w:t xml:space="preserve"> Substitution Principle</w:t>
+      <w:r>
+        <w:t>Liskov Substitution Principle</w:t>
       </w:r>
     </w:p>
     <w:p>
@@ -484,15 +281,7 @@
         <w:t xml:space="preserve">which implement </w:t>
       </w:r>
       <w:r>
-        <w:t xml:space="preserve">interface </w:t>
-      </w:r>
-      <w:proofErr w:type="spellStart"/>
-      <w:r>
-        <w:t>SimpleSerializer</w:t>
-      </w:r>
-      <w:proofErr w:type="spellEnd"/>
-      <w:r>
-        <w:t xml:space="preserve">. </w:t>
+        <w:t xml:space="preserve">interface SimpleSerializer. </w:t>
       </w:r>
       <w:r>
         <w:t>In the</w:t>
@@ -524,15 +313,7 @@
         <w:t>Read the contract in</w:t>
       </w:r>
       <w:r>
-        <w:t xml:space="preserve"> </w:t>
-      </w:r>
-      <w:proofErr w:type="spellStart"/>
-      <w:r>
-        <w:t>SimpleSerializer</w:t>
-      </w:r>
-      <w:proofErr w:type="spellEnd"/>
-      <w:r>
-        <w:t xml:space="preserve">. </w:t>
+        <w:t xml:space="preserve"> SimpleSerializer. </w:t>
       </w:r>
       <w:r>
         <w:t>Based on the contract, identify the LSP violations in the individual Serializers.</w:t>
@@ -573,138 +354,26 @@
         <w:rPr>
           <w:highlight w:val="yellow"/>
         </w:rPr>
-        <w:t xml:space="preserve">One of the violations shows to us when trying to deserialize the CSV of the object “Masterpiece Mona Lisa”. Documentation of the </w:t>
-      </w:r>
-      <w:proofErr w:type="spellStart"/>
-      <w:r>
-        <w:rPr>
-          <w:highlight w:val="yellow"/>
-        </w:rPr>
-        <w:t>SimpleSerializer</w:t>
-      </w:r>
-      <w:proofErr w:type="spellEnd"/>
-      <w:r>
-        <w:rPr>
-          <w:highlight w:val="yellow"/>
-        </w:rPr>
-        <w:t xml:space="preserve"> interface tells that the array of arrays is not permissible. This binds to the line 29 in </w:t>
-      </w:r>
-      <w:proofErr w:type="spellStart"/>
-      <w:r>
-        <w:rPr>
-          <w:highlight w:val="yellow"/>
-        </w:rPr>
-        <w:t>Main.class</w:t>
-      </w:r>
-      <w:proofErr w:type="spellEnd"/>
-      <w:r>
-        <w:rPr>
-          <w:highlight w:val="yellow"/>
-        </w:rPr>
-        <w:t>.</w:t>
-      </w:r>
-      <w:r>
-        <w:rPr>
-          <w:highlight w:val="yellow"/>
-        </w:rPr>
-        <w:t xml:space="preserve"> Also, it passed with </w:t>
-      </w:r>
-      <w:proofErr w:type="spellStart"/>
-      <w:r>
-        <w:rPr>
-          <w:highlight w:val="yellow"/>
-        </w:rPr>
-        <w:t>JSONSerializer</w:t>
-      </w:r>
-      <w:proofErr w:type="spellEnd"/>
-      <w:r>
-        <w:rPr>
-          <w:highlight w:val="yellow"/>
-        </w:rPr>
-        <w:t xml:space="preserve"> because </w:t>
-      </w:r>
-      <w:proofErr w:type="spellStart"/>
-      <w:r>
-        <w:rPr>
-          <w:highlight w:val="yellow"/>
-        </w:rPr>
-        <w:t>CSVSerializer</w:t>
-      </w:r>
-      <w:proofErr w:type="spellEnd"/>
-      <w:r>
-        <w:rPr>
-          <w:highlight w:val="yellow"/>
-        </w:rPr>
-        <w:t xml:space="preserve"> implements </w:t>
-      </w:r>
-      <w:proofErr w:type="spellStart"/>
-      <w:r>
-        <w:rPr>
-          <w:highlight w:val="yellow"/>
-        </w:rPr>
-        <w:t>SimpleSerializer</w:t>
-      </w:r>
-      <w:proofErr w:type="spellEnd"/>
-      <w:r>
-        <w:rPr>
-          <w:highlight w:val="yellow"/>
-        </w:rPr>
-        <w:t xml:space="preserve"> while </w:t>
-      </w:r>
-      <w:proofErr w:type="spellStart"/>
-      <w:r>
-        <w:rPr>
-          <w:highlight w:val="yellow"/>
-        </w:rPr>
-        <w:t>JSONSerializer</w:t>
-      </w:r>
-      <w:proofErr w:type="spellEnd"/>
-      <w:r>
-        <w:rPr>
-          <w:highlight w:val="yellow"/>
-        </w:rPr>
-        <w:t xml:space="preserve"> does not. We expect both to behave same way.</w:t>
-      </w:r>
-    </w:p>
-    <w:p>
-      <w:pPr>
-        <w:rPr>
-          <w:highlight w:val="yellow"/>
-        </w:rPr>
-      </w:pPr>
-      <w:r>
-        <w:rPr>
-          <w:highlight w:val="yellow"/>
-        </w:rPr>
-        <w:t xml:space="preserve">Next violation shows to us in serializer JSON with added compression on object Friend. As it is told in the documentation of </w:t>
-      </w:r>
-      <w:proofErr w:type="spellStart"/>
-      <w:r>
-        <w:rPr>
-          <w:highlight w:val="yellow"/>
-        </w:rPr>
-        <w:t>SimpleSerializer</w:t>
-      </w:r>
-      <w:proofErr w:type="spellEnd"/>
-      <w:r>
-        <w:rPr>
-          <w:highlight w:val="yellow"/>
-        </w:rPr>
-        <w:t xml:space="preserve"> interface on line 15 behaviour is not defined </w:t>
-      </w:r>
-      <w:proofErr w:type="gramStart"/>
-      <w:r>
-        <w:rPr>
-          <w:highlight w:val="yellow"/>
-        </w:rPr>
-        <w:t>if  conditions</w:t>
-      </w:r>
-      <w:proofErr w:type="gramEnd"/>
-      <w:r>
-        <w:rPr>
-          <w:highlight w:val="yellow"/>
-        </w:rPr>
-        <w:t xml:space="preserve"> are not satisfied. Here we can see problem with the condition on line 18 and 19 – serialized and deserialized </w:t>
+        <w:t>One of the violations shows to us when trying to deserialize the CSV of the object “Masterpiece Mona Lisa”. Documentation of the SimpleSerializer interface tells that the array of arrays is not permissible. This binds to the line 29 in Main.class.</w:t>
+      </w:r>
+      <w:r>
+        <w:rPr>
+          <w:highlight w:val="yellow"/>
+        </w:rPr>
+        <w:t xml:space="preserve"> Also, it passed with JSONSerializer because CSVSerializer implements SimpleSerializer while JSONSerializer does not. We expect both to behave same way.</w:t>
+      </w:r>
+    </w:p>
+    <w:p>
+      <w:pPr>
+        <w:rPr>
+          <w:highlight w:val="yellow"/>
+        </w:rPr>
+      </w:pPr>
+      <w:r>
+        <w:rPr>
+          <w:highlight w:val="yellow"/>
+        </w:rPr>
+        <w:t xml:space="preserve">Next violation shows to us in serializer JSON with added compression on object Friend. As it is told in the documentation of SimpleSerializer interface on line 15 behaviour is not defined if  conditions are not satisfied. Here we can see problem with the condition on line 18 and 19 – serialized and deserialized </w:t>
       </w:r>
       <w:r>
         <w:rPr>
@@ -717,35 +386,7 @@
           <w:highlight w:val="yellow"/>
         </w:rPr>
         <w:lastRenderedPageBreak/>
-        <w:t xml:space="preserve">and ascii where we can see that the </w:t>
-      </w:r>
-      <w:proofErr w:type="spellStart"/>
-      <w:r>
-        <w:rPr>
-          <w:highlight w:val="yellow"/>
-        </w:rPr>
-        <w:t>CompressingSerializer</w:t>
-      </w:r>
-      <w:proofErr w:type="spellEnd"/>
-      <w:r>
-        <w:rPr>
-          <w:highlight w:val="yellow"/>
-        </w:rPr>
-        <w:t xml:space="preserve"> has more strict entry conditions while the </w:t>
-      </w:r>
-      <w:proofErr w:type="spellStart"/>
-      <w:r>
-        <w:rPr>
-          <w:highlight w:val="yellow"/>
-        </w:rPr>
-        <w:t>SimpleSerializer</w:t>
-      </w:r>
-      <w:proofErr w:type="spellEnd"/>
-      <w:r>
-        <w:rPr>
-          <w:highlight w:val="yellow"/>
-        </w:rPr>
-        <w:t xml:space="preserve"> has not defined those enough. </w:t>
+        <w:t xml:space="preserve">and ascii where we can see that the CompressingSerializer has more strict entry conditions while the SimpleSerializer has not defined those enough. </w:t>
       </w:r>
     </w:p>
     <w:p>
@@ -884,15 +525,7 @@
         </w:numPr>
       </w:pPr>
       <w:r>
-        <w:t xml:space="preserve">Rewrite the code so that it </w:t>
-      </w:r>
-      <w:proofErr w:type="spellStart"/>
-      <w:r>
-        <w:t>adhers</w:t>
-      </w:r>
-      <w:proofErr w:type="spellEnd"/>
-      <w:r>
-        <w:t xml:space="preserve"> to the </w:t>
+        <w:t xml:space="preserve">Rewrite the code so that it adhers to the </w:t>
       </w:r>
       <w:r>
         <w:t>DIP</w:t>
@@ -936,564 +569,147 @@
     </w:p>
     <w:p/>
     <w:p>
-      <w:r>
+      <w:pPr>
+        <w:rPr>
+          <w:highlight w:val="yellow"/>
+        </w:rPr>
+      </w:pPr>
+      <w:r>
+        <w:rPr>
+          <w:highlight w:val="yellow"/>
+        </w:rPr>
         <w:t>Solution</w:t>
       </w:r>
     </w:p>
     <w:p>
-      <w:r>
-        <w:t xml:space="preserve">Problem is that the code is meant to use specific </w:t>
-      </w:r>
-      <w:proofErr w:type="spellStart"/>
-      <w:r>
-        <w:t>OpenWeatherService</w:t>
-      </w:r>
-      <w:proofErr w:type="spellEnd"/>
-      <w:r>
-        <w:t xml:space="preserve"> and </w:t>
-      </w:r>
-      <w:proofErr w:type="spellStart"/>
-      <w:r>
-        <w:t>DarkSkyForecastService</w:t>
-      </w:r>
-      <w:proofErr w:type="spellEnd"/>
-      <w:r>
-        <w:t xml:space="preserve"> objects which can be changed by the time with different object. We have to create separate interfaces and refactor the code the way, that the hardcoded parts will be used through constructor.</w:t>
-      </w:r>
-    </w:p>
-    <w:p>
-      <w:r>
-        <w:t xml:space="preserve">Unable to fully rewrite the code so that it </w:t>
-      </w:r>
-      <w:proofErr w:type="spellStart"/>
-      <w:r>
-        <w:t>adhers</w:t>
-      </w:r>
-      <w:proofErr w:type="spellEnd"/>
-      <w:r>
-        <w:t xml:space="preserve"> to the DIP.</w:t>
-      </w:r>
-    </w:p>
-    <w:p>
-      <w:pPr>
-        <w:rPr>
+      <w:pPr>
+        <w:rPr>
+          <w:highlight w:val="yellow"/>
+        </w:rPr>
+      </w:pPr>
+      <w:r>
+        <w:rPr>
+          <w:highlight w:val="yellow"/>
+        </w:rPr>
+        <w:t>Problem is that the code is meant to use specific OpenWeatherService and DarkSkyForecastService objects which can be changed by the time with different object. We have to create separate interfaces and refactor the code the way, that the hardcoded parts will be used through constructor.</w:t>
+      </w:r>
+    </w:p>
+    <w:p>
+      <w:pPr>
+        <w:rPr>
+          <w:highlight w:val="yellow"/>
+        </w:rPr>
+      </w:pPr>
+      <w:r>
+        <w:rPr>
+          <w:highlight w:val="yellow"/>
+        </w:rPr>
+        <w:t>Unable to fully rewrite the code so that it adhers to the DIP.</w:t>
+      </w:r>
+    </w:p>
+    <w:p>
+      <w:pPr>
+        <w:rPr>
+          <w:highlight w:val="yellow"/>
           <w:lang w:val="sk-CZ"/>
         </w:rPr>
       </w:pPr>
       <w:r>
+        <w:rPr>
+          <w:highlight w:val="yellow"/>
+        </w:rPr>
         <w:t xml:space="preserve">Benefit is that the </w:t>
       </w:r>
       <w:r>
         <w:rPr>
+          <w:highlight w:val="yellow"/>
           <w:lang w:val="sk-CZ"/>
         </w:rPr>
         <w:t>DIP reduces coupling between different pieces of code.</w:t>
       </w:r>
       <w:r>
         <w:rPr>
+          <w:highlight w:val="yellow"/>
           <w:lang w:val="sk-SK"/>
         </w:rPr>
+        <w:t xml:space="preserve"> If we extract an interface which represents the logging, this interface should be much more stable for the future manipulation.</w:t>
+      </w:r>
+    </w:p>
+    <w:p>
+      <w:pPr>
+        <w:rPr>
+          <w:lang w:val="sk-SK"/>
+        </w:rPr>
+      </w:pPr>
+      <w:r>
+        <w:rPr>
+          <w:highlight w:val="yellow"/>
+          <w:lang w:val="sk-CZ"/>
+        </w:rPr>
+        <w:t xml:space="preserve">Inversion of control means </w:t>
+      </w:r>
+      <w:r>
+        <w:rPr>
+          <w:highlight w:val="yellow"/>
+          <w:lang w:val="sk-SK"/>
+        </w:rPr>
+        <w:t xml:space="preserve">that </w:t>
+      </w:r>
+      <w:r>
+        <w:rPr>
+          <w:highlight w:val="yellow"/>
+          <w:lang w:val="sk-CZ"/>
+        </w:rPr>
+        <w:t>the program delegates control to someone else who will drive the flow</w:t>
+      </w:r>
+      <w:r>
+        <w:rPr>
+          <w:highlight w:val="yellow"/>
+          <w:lang w:val="sk-SK"/>
+        </w:rPr>
+        <w:t>.</w:t>
+      </w:r>
+      <w:r>
+        <w:rPr>
+          <w:highlight w:val="yellow"/>
+          <w:lang w:val="sk-CZ"/>
+        </w:rPr>
         <w:t xml:space="preserve"> </w:t>
       </w:r>
-      <w:proofErr w:type="spellStart"/>
-      <w:r>
-        <w:rPr>
+      <w:r>
+        <w:rPr>
+          <w:highlight w:val="yellow"/>
+          <w:lang w:val="sk-CZ"/>
+        </w:rPr>
+        <w:t>Inversion of control is a parent term while Dependency injection is a subset of </w:t>
+      </w:r>
+      <w:r>
+        <w:rPr>
+          <w:highlight w:val="yellow"/>
           <w:lang w:val="sk-SK"/>
         </w:rPr>
-        <w:t>If</w:t>
-      </w:r>
-      <w:proofErr w:type="spellEnd"/>
-      <w:r>
-        <w:rPr>
+        <w:t>the Inversion of control which is also a concept where the flow of the application is inverted</w:t>
+      </w:r>
+      <w:r>
+        <w:rPr>
+          <w:highlight w:val="yellow"/>
           <w:lang w:val="sk-SK"/>
         </w:rPr>
-        <w:t xml:space="preserve"> </w:t>
-      </w:r>
-      <w:proofErr w:type="spellStart"/>
-      <w:r>
-        <w:rPr>
+        <w:t xml:space="preserve"> (</w:t>
+      </w:r>
+      <w:r>
+        <w:rPr>
+          <w:highlight w:val="yellow"/>
           <w:lang w:val="sk-SK"/>
         </w:rPr>
-        <w:t>we</w:t>
-      </w:r>
-      <w:proofErr w:type="spellEnd"/>
-      <w:r>
-        <w:rPr>
+        <w:t>Source: Google</w:t>
+      </w:r>
+      <w:r>
+        <w:rPr>
+          <w:highlight w:val="yellow"/>
           <w:lang w:val="sk-SK"/>
         </w:rPr>
-        <w:t xml:space="preserve"> </w:t>
-      </w:r>
-      <w:proofErr w:type="spellStart"/>
-      <w:r>
-        <w:rPr>
-          <w:lang w:val="sk-SK"/>
-        </w:rPr>
-        <w:t>extract</w:t>
-      </w:r>
-      <w:proofErr w:type="spellEnd"/>
-      <w:r>
-        <w:rPr>
-          <w:lang w:val="sk-SK"/>
-        </w:rPr>
-        <w:t xml:space="preserve"> </w:t>
-      </w:r>
-      <w:proofErr w:type="spellStart"/>
-      <w:r>
-        <w:rPr>
-          <w:lang w:val="sk-SK"/>
-        </w:rPr>
-        <w:t>an</w:t>
-      </w:r>
-      <w:proofErr w:type="spellEnd"/>
-      <w:r>
-        <w:rPr>
-          <w:lang w:val="sk-SK"/>
-        </w:rPr>
-        <w:t xml:space="preserve"> interface </w:t>
-      </w:r>
-      <w:proofErr w:type="spellStart"/>
-      <w:r>
-        <w:rPr>
-          <w:lang w:val="sk-SK"/>
-        </w:rPr>
-        <w:t>which</w:t>
-      </w:r>
-      <w:proofErr w:type="spellEnd"/>
-      <w:r>
-        <w:rPr>
-          <w:lang w:val="sk-SK"/>
-        </w:rPr>
-        <w:t xml:space="preserve"> </w:t>
-      </w:r>
-      <w:proofErr w:type="spellStart"/>
-      <w:r>
-        <w:rPr>
-          <w:lang w:val="sk-SK"/>
-        </w:rPr>
-        <w:t>represents</w:t>
-      </w:r>
-      <w:proofErr w:type="spellEnd"/>
-      <w:r>
-        <w:rPr>
-          <w:lang w:val="sk-SK"/>
-        </w:rPr>
-        <w:t xml:space="preserve"> </w:t>
-      </w:r>
-      <w:proofErr w:type="spellStart"/>
-      <w:r>
-        <w:rPr>
-          <w:lang w:val="sk-SK"/>
-        </w:rPr>
-        <w:t>the</w:t>
-      </w:r>
-      <w:proofErr w:type="spellEnd"/>
-      <w:r>
-        <w:rPr>
-          <w:lang w:val="sk-SK"/>
-        </w:rPr>
-        <w:t xml:space="preserve"> </w:t>
-      </w:r>
-      <w:proofErr w:type="spellStart"/>
-      <w:r>
-        <w:rPr>
-          <w:lang w:val="sk-SK"/>
-        </w:rPr>
-        <w:t>logging</w:t>
-      </w:r>
-      <w:proofErr w:type="spellEnd"/>
-      <w:r>
-        <w:rPr>
-          <w:lang w:val="sk-SK"/>
-        </w:rPr>
-        <w:t xml:space="preserve">, </w:t>
-      </w:r>
-      <w:proofErr w:type="spellStart"/>
-      <w:r>
-        <w:rPr>
-          <w:lang w:val="sk-SK"/>
-        </w:rPr>
-        <w:t>this</w:t>
-      </w:r>
-      <w:proofErr w:type="spellEnd"/>
-      <w:r>
-        <w:rPr>
-          <w:lang w:val="sk-SK"/>
-        </w:rPr>
-        <w:t xml:space="preserve"> interface </w:t>
-      </w:r>
-      <w:proofErr w:type="spellStart"/>
-      <w:r>
-        <w:rPr>
-          <w:lang w:val="sk-SK"/>
-        </w:rPr>
-        <w:t>should</w:t>
-      </w:r>
-      <w:proofErr w:type="spellEnd"/>
-      <w:r>
-        <w:rPr>
-          <w:lang w:val="sk-SK"/>
-        </w:rPr>
-        <w:t xml:space="preserve"> </w:t>
-      </w:r>
-      <w:proofErr w:type="spellStart"/>
-      <w:r>
-        <w:rPr>
-          <w:lang w:val="sk-SK"/>
-        </w:rPr>
-        <w:t>be</w:t>
-      </w:r>
-      <w:proofErr w:type="spellEnd"/>
-      <w:r>
-        <w:rPr>
-          <w:lang w:val="sk-SK"/>
-        </w:rPr>
-        <w:t xml:space="preserve"> </w:t>
-      </w:r>
-      <w:proofErr w:type="spellStart"/>
-      <w:r>
-        <w:rPr>
-          <w:lang w:val="sk-SK"/>
-        </w:rPr>
-        <w:t>much</w:t>
-      </w:r>
-      <w:proofErr w:type="spellEnd"/>
-      <w:r>
-        <w:rPr>
-          <w:lang w:val="sk-SK"/>
-        </w:rPr>
-        <w:t xml:space="preserve"> more </w:t>
-      </w:r>
-      <w:proofErr w:type="spellStart"/>
-      <w:r>
-        <w:rPr>
-          <w:lang w:val="sk-SK"/>
-        </w:rPr>
-        <w:t>stable</w:t>
-      </w:r>
-      <w:proofErr w:type="spellEnd"/>
-      <w:r>
-        <w:rPr>
-          <w:lang w:val="sk-SK"/>
-        </w:rPr>
-        <w:t xml:space="preserve"> </w:t>
-      </w:r>
-      <w:proofErr w:type="spellStart"/>
-      <w:r>
-        <w:rPr>
-          <w:lang w:val="sk-SK"/>
-        </w:rPr>
-        <w:t>for</w:t>
-      </w:r>
-      <w:proofErr w:type="spellEnd"/>
-      <w:r>
-        <w:rPr>
-          <w:lang w:val="sk-SK"/>
-        </w:rPr>
-        <w:t xml:space="preserve"> </w:t>
-      </w:r>
-      <w:proofErr w:type="spellStart"/>
-      <w:r>
-        <w:rPr>
-          <w:lang w:val="sk-SK"/>
-        </w:rPr>
-        <w:t>the</w:t>
-      </w:r>
-      <w:proofErr w:type="spellEnd"/>
-      <w:r>
-        <w:rPr>
-          <w:lang w:val="sk-SK"/>
-        </w:rPr>
-        <w:t xml:space="preserve"> </w:t>
-      </w:r>
-      <w:proofErr w:type="spellStart"/>
-      <w:r>
-        <w:rPr>
-          <w:lang w:val="sk-SK"/>
-        </w:rPr>
-        <w:t>future</w:t>
-      </w:r>
-      <w:proofErr w:type="spellEnd"/>
-      <w:r>
-        <w:rPr>
-          <w:lang w:val="sk-SK"/>
-        </w:rPr>
-        <w:t xml:space="preserve"> </w:t>
-      </w:r>
-      <w:proofErr w:type="spellStart"/>
-      <w:r>
-        <w:rPr>
-          <w:lang w:val="sk-SK"/>
-        </w:rPr>
-        <w:t>manipulation</w:t>
-      </w:r>
-      <w:proofErr w:type="spellEnd"/>
-      <w:r>
-        <w:rPr>
-          <w:lang w:val="sk-SK"/>
-        </w:rPr>
-        <w:t>.</w:t>
-      </w:r>
-    </w:p>
-    <w:p>
-      <w:pPr>
-        <w:rPr>
-          <w:lang w:val="sk-SK"/>
-        </w:rPr>
-      </w:pPr>
-      <w:r>
-        <w:rPr>
-          <w:lang w:val="sk-CZ"/>
-        </w:rPr>
-        <w:t xml:space="preserve">Inversion of control means </w:t>
-      </w:r>
-      <w:proofErr w:type="spellStart"/>
-      <w:r>
-        <w:rPr>
-          <w:lang w:val="sk-SK"/>
-        </w:rPr>
-        <w:t>that</w:t>
-      </w:r>
-      <w:proofErr w:type="spellEnd"/>
-      <w:r>
-        <w:rPr>
-          <w:lang w:val="sk-SK"/>
-        </w:rPr>
-        <w:t xml:space="preserve"> </w:t>
-      </w:r>
-      <w:r>
-        <w:rPr>
-          <w:lang w:val="sk-CZ"/>
-        </w:rPr>
-        <w:t>the program delegates control to someone else who will drive the flow</w:t>
-      </w:r>
-      <w:r>
-        <w:rPr>
-          <w:lang w:val="sk-SK"/>
-        </w:rPr>
-        <w:t>.</w:t>
-      </w:r>
-      <w:r>
-        <w:rPr>
-          <w:lang w:val="sk-CZ"/>
-        </w:rPr>
-        <w:t xml:space="preserve"> </w:t>
-      </w:r>
-      <w:r>
-        <w:rPr>
-          <w:lang w:val="sk-CZ"/>
-        </w:rPr>
-        <w:t>Inversion of control is a parent term while Dependency injection is a subset of </w:t>
-      </w:r>
-      <w:proofErr w:type="spellStart"/>
-      <w:r>
-        <w:rPr>
-          <w:lang w:val="sk-SK"/>
-        </w:rPr>
-        <w:t>the</w:t>
-      </w:r>
-      <w:proofErr w:type="spellEnd"/>
-      <w:r>
-        <w:rPr>
-          <w:lang w:val="sk-SK"/>
-        </w:rPr>
-        <w:t xml:space="preserve"> </w:t>
-      </w:r>
-      <w:proofErr w:type="spellStart"/>
-      <w:r>
-        <w:rPr>
-          <w:lang w:val="sk-SK"/>
-        </w:rPr>
-        <w:t>Inversion</w:t>
-      </w:r>
-      <w:proofErr w:type="spellEnd"/>
-      <w:r>
-        <w:rPr>
-          <w:lang w:val="sk-SK"/>
-        </w:rPr>
-        <w:t xml:space="preserve"> of </w:t>
-      </w:r>
-      <w:proofErr w:type="spellStart"/>
-      <w:r>
-        <w:rPr>
-          <w:lang w:val="sk-SK"/>
-        </w:rPr>
-        <w:t>control</w:t>
-      </w:r>
-      <w:proofErr w:type="spellEnd"/>
-      <w:r>
-        <w:rPr>
-          <w:lang w:val="sk-SK"/>
-        </w:rPr>
-        <w:t xml:space="preserve"> </w:t>
-      </w:r>
-      <w:proofErr w:type="spellStart"/>
-      <w:r>
-        <w:rPr>
-          <w:lang w:val="sk-SK"/>
-        </w:rPr>
-        <w:t>which</w:t>
-      </w:r>
-      <w:proofErr w:type="spellEnd"/>
-      <w:r>
-        <w:rPr>
-          <w:lang w:val="sk-SK"/>
-        </w:rPr>
-        <w:t xml:space="preserve"> </w:t>
-      </w:r>
-      <w:proofErr w:type="spellStart"/>
-      <w:r>
-        <w:rPr>
-          <w:lang w:val="sk-SK"/>
-        </w:rPr>
-        <w:t>is</w:t>
-      </w:r>
-      <w:proofErr w:type="spellEnd"/>
-      <w:r>
-        <w:rPr>
-          <w:lang w:val="sk-SK"/>
-        </w:rPr>
-        <w:t xml:space="preserve"> </w:t>
-      </w:r>
-      <w:proofErr w:type="spellStart"/>
-      <w:r>
-        <w:rPr>
-          <w:lang w:val="sk-SK"/>
-        </w:rPr>
-        <w:t>also</w:t>
-      </w:r>
-      <w:proofErr w:type="spellEnd"/>
-      <w:r>
-        <w:rPr>
-          <w:lang w:val="sk-SK"/>
-        </w:rPr>
-        <w:t xml:space="preserve"> a </w:t>
-      </w:r>
-      <w:proofErr w:type="spellStart"/>
-      <w:r>
-        <w:rPr>
-          <w:lang w:val="sk-SK"/>
-        </w:rPr>
-        <w:t>concept</w:t>
-      </w:r>
-      <w:proofErr w:type="spellEnd"/>
-      <w:r>
-        <w:rPr>
-          <w:lang w:val="sk-SK"/>
-        </w:rPr>
-        <w:t xml:space="preserve"> </w:t>
-      </w:r>
-      <w:proofErr w:type="spellStart"/>
-      <w:r>
-        <w:rPr>
-          <w:lang w:val="sk-SK"/>
-        </w:rPr>
-        <w:t>where</w:t>
-      </w:r>
-      <w:proofErr w:type="spellEnd"/>
-      <w:r>
-        <w:rPr>
-          <w:lang w:val="sk-SK"/>
-        </w:rPr>
-        <w:t xml:space="preserve"> </w:t>
-      </w:r>
-      <w:proofErr w:type="spellStart"/>
-      <w:r>
-        <w:rPr>
-          <w:lang w:val="sk-SK"/>
-        </w:rPr>
-        <w:t>the</w:t>
-      </w:r>
-      <w:proofErr w:type="spellEnd"/>
-      <w:r>
-        <w:rPr>
-          <w:lang w:val="sk-SK"/>
-        </w:rPr>
-        <w:t xml:space="preserve"> </w:t>
-      </w:r>
-      <w:proofErr w:type="spellStart"/>
-      <w:r>
-        <w:rPr>
-          <w:lang w:val="sk-SK"/>
-        </w:rPr>
-        <w:t>flow</w:t>
-      </w:r>
-      <w:proofErr w:type="spellEnd"/>
-      <w:r>
-        <w:rPr>
-          <w:lang w:val="sk-SK"/>
-        </w:rPr>
-        <w:t xml:space="preserve"> of </w:t>
-      </w:r>
-      <w:proofErr w:type="spellStart"/>
-      <w:r>
-        <w:rPr>
-          <w:lang w:val="sk-SK"/>
-        </w:rPr>
-        <w:t>the</w:t>
-      </w:r>
-      <w:proofErr w:type="spellEnd"/>
-      <w:r>
-        <w:rPr>
-          <w:lang w:val="sk-SK"/>
-        </w:rPr>
-        <w:t xml:space="preserve"> </w:t>
-      </w:r>
-      <w:proofErr w:type="spellStart"/>
-      <w:r>
-        <w:rPr>
-          <w:lang w:val="sk-SK"/>
-        </w:rPr>
-        <w:t>application</w:t>
-      </w:r>
-      <w:proofErr w:type="spellEnd"/>
-      <w:r>
-        <w:rPr>
-          <w:lang w:val="sk-SK"/>
-        </w:rPr>
-        <w:t xml:space="preserve"> </w:t>
-      </w:r>
-      <w:proofErr w:type="spellStart"/>
-      <w:r>
-        <w:rPr>
-          <w:lang w:val="sk-SK"/>
-        </w:rPr>
-        <w:t>is</w:t>
-      </w:r>
-      <w:proofErr w:type="spellEnd"/>
-      <w:r>
-        <w:rPr>
-          <w:lang w:val="sk-SK"/>
-        </w:rPr>
-        <w:t xml:space="preserve"> </w:t>
-      </w:r>
-      <w:proofErr w:type="spellStart"/>
-      <w:r>
-        <w:rPr>
-          <w:lang w:val="sk-SK"/>
-        </w:rPr>
-        <w:t>inverted</w:t>
-      </w:r>
-      <w:proofErr w:type="spellEnd"/>
-    </w:p>
-    <w:p>
-      <w:pPr>
-        <w:rPr>
-          <w:lang w:val="sk-SK"/>
-        </w:rPr>
-      </w:pPr>
-      <w:proofErr w:type="spellStart"/>
-      <w:r>
-        <w:rPr>
-          <w:lang w:val="sk-SK"/>
-        </w:rPr>
-        <w:t>Source</w:t>
-      </w:r>
-      <w:proofErr w:type="spellEnd"/>
-      <w:r>
-        <w:rPr>
-          <w:lang w:val="sk-SK"/>
-        </w:rPr>
-        <w:t>: Google</w:t>
+        <w:t>)</w:t>
       </w:r>
     </w:p>
     <w:p/>

</xml_diff>

<commit_message>
Minor doc dip changes
</commit_message>
<xml_diff>
--- a/lectureTasks/task02/SOLID-tasks.docx
+++ b/lectureTasks/task02/SOLID-tasks.docx
@@ -12,7 +12,15 @@
     </w:p>
     <w:p>
       <w:r>
-        <w:t xml:space="preserve">Application represents simple eshop, </w:t>
+        <w:t xml:space="preserve">Application represents simple </w:t>
+      </w:r>
+      <w:proofErr w:type="spellStart"/>
+      <w:r>
+        <w:t>eshop</w:t>
+      </w:r>
+      <w:proofErr w:type="spellEnd"/>
+      <w:r>
+        <w:t xml:space="preserve">, </w:t>
       </w:r>
       <w:r>
         <w:t>in which a</w:t>
@@ -158,7 +166,87 @@
           <w:highlight w:val="yellow"/>
           <w:lang w:val="sk-SK"/>
         </w:rPr>
-        <w:t xml:space="preserve"> Classes in the task violates this </w:t>
+        <w:t xml:space="preserve"> </w:t>
+      </w:r>
+      <w:proofErr w:type="spellStart"/>
+      <w:r>
+        <w:rPr>
+          <w:highlight w:val="yellow"/>
+          <w:lang w:val="sk-SK"/>
+        </w:rPr>
+        <w:t>Classes</w:t>
+      </w:r>
+      <w:proofErr w:type="spellEnd"/>
+      <w:r>
+        <w:rPr>
+          <w:highlight w:val="yellow"/>
+          <w:lang w:val="sk-SK"/>
+        </w:rPr>
+        <w:t xml:space="preserve"> in </w:t>
+      </w:r>
+      <w:proofErr w:type="spellStart"/>
+      <w:r>
+        <w:rPr>
+          <w:highlight w:val="yellow"/>
+          <w:lang w:val="sk-SK"/>
+        </w:rPr>
+        <w:t>the</w:t>
+      </w:r>
+      <w:proofErr w:type="spellEnd"/>
+      <w:r>
+        <w:rPr>
+          <w:highlight w:val="yellow"/>
+          <w:lang w:val="sk-SK"/>
+        </w:rPr>
+        <w:t xml:space="preserve"> </w:t>
+      </w:r>
+      <w:proofErr w:type="spellStart"/>
+      <w:r>
+        <w:rPr>
+          <w:highlight w:val="yellow"/>
+          <w:lang w:val="sk-SK"/>
+        </w:rPr>
+        <w:t>task</w:t>
+      </w:r>
+      <w:proofErr w:type="spellEnd"/>
+      <w:r>
+        <w:rPr>
+          <w:highlight w:val="yellow"/>
+          <w:lang w:val="sk-SK"/>
+        </w:rPr>
+        <w:t xml:space="preserve"> </w:t>
+      </w:r>
+      <w:proofErr w:type="spellStart"/>
+      <w:r>
+        <w:rPr>
+          <w:highlight w:val="yellow"/>
+          <w:lang w:val="sk-SK"/>
+        </w:rPr>
+        <w:t>violates</w:t>
+      </w:r>
+      <w:proofErr w:type="spellEnd"/>
+      <w:r>
+        <w:rPr>
+          <w:highlight w:val="yellow"/>
+          <w:lang w:val="sk-SK"/>
+        </w:rPr>
+        <w:t xml:space="preserve"> </w:t>
+      </w:r>
+      <w:proofErr w:type="spellStart"/>
+      <w:r>
+        <w:rPr>
+          <w:highlight w:val="yellow"/>
+          <w:lang w:val="sk-SK"/>
+        </w:rPr>
+        <w:t>this</w:t>
+      </w:r>
+      <w:proofErr w:type="spellEnd"/>
+      <w:r>
+        <w:rPr>
+          <w:highlight w:val="yellow"/>
+          <w:lang w:val="sk-SK"/>
+        </w:rPr>
+        <w:t xml:space="preserve"> </w:t>
       </w:r>
       <w:r>
         <w:rPr>
@@ -166,7 +254,22 @@
           <w:lang w:val="sk-SK"/>
         </w:rPr>
         <w:tab/>
-        <w:t>definition.</w:t>
+      </w:r>
+      <w:proofErr w:type="spellStart"/>
+      <w:r>
+        <w:rPr>
+          <w:highlight w:val="yellow"/>
+          <w:lang w:val="sk-SK"/>
+        </w:rPr>
+        <w:t>definition</w:t>
+      </w:r>
+      <w:proofErr w:type="spellEnd"/>
+      <w:r>
+        <w:rPr>
+          <w:highlight w:val="yellow"/>
+          <w:lang w:val="sk-SK"/>
+        </w:rPr>
+        <w:t>.</w:t>
       </w:r>
     </w:p>
     <w:p>
@@ -182,14 +285,109 @@
           <w:lang w:val="sk-SK"/>
         </w:rPr>
         <w:tab/>
-        <w:t>Negative impact of the violations are in mainta</w:t>
-      </w:r>
-      <w:r>
-        <w:rPr>
-          <w:highlight w:val="yellow"/>
-          <w:lang w:val="sk-SK"/>
-        </w:rPr>
-        <w:t>inability and reusability.</w:t>
+      </w:r>
+      <w:proofErr w:type="spellStart"/>
+      <w:r>
+        <w:rPr>
+          <w:highlight w:val="yellow"/>
+          <w:lang w:val="sk-SK"/>
+        </w:rPr>
+        <w:t>Negative</w:t>
+      </w:r>
+      <w:proofErr w:type="spellEnd"/>
+      <w:r>
+        <w:rPr>
+          <w:highlight w:val="yellow"/>
+          <w:lang w:val="sk-SK"/>
+        </w:rPr>
+        <w:t xml:space="preserve"> </w:t>
+      </w:r>
+      <w:proofErr w:type="spellStart"/>
+      <w:r>
+        <w:rPr>
+          <w:highlight w:val="yellow"/>
+          <w:lang w:val="sk-SK"/>
+        </w:rPr>
+        <w:t>impact</w:t>
+      </w:r>
+      <w:proofErr w:type="spellEnd"/>
+      <w:r>
+        <w:rPr>
+          <w:highlight w:val="yellow"/>
+          <w:lang w:val="sk-SK"/>
+        </w:rPr>
+        <w:t xml:space="preserve"> of </w:t>
+      </w:r>
+      <w:proofErr w:type="spellStart"/>
+      <w:r>
+        <w:rPr>
+          <w:highlight w:val="yellow"/>
+          <w:lang w:val="sk-SK"/>
+        </w:rPr>
+        <w:t>the</w:t>
+      </w:r>
+      <w:proofErr w:type="spellEnd"/>
+      <w:r>
+        <w:rPr>
+          <w:highlight w:val="yellow"/>
+          <w:lang w:val="sk-SK"/>
+        </w:rPr>
+        <w:t xml:space="preserve"> </w:t>
+      </w:r>
+      <w:proofErr w:type="spellStart"/>
+      <w:r>
+        <w:rPr>
+          <w:highlight w:val="yellow"/>
+          <w:lang w:val="sk-SK"/>
+        </w:rPr>
+        <w:t>violations</w:t>
+      </w:r>
+      <w:proofErr w:type="spellEnd"/>
+      <w:r>
+        <w:rPr>
+          <w:highlight w:val="yellow"/>
+          <w:lang w:val="sk-SK"/>
+        </w:rPr>
+        <w:t xml:space="preserve"> are in </w:t>
+      </w:r>
+      <w:proofErr w:type="spellStart"/>
+      <w:r>
+        <w:rPr>
+          <w:highlight w:val="yellow"/>
+          <w:lang w:val="sk-SK"/>
+        </w:rPr>
+        <w:t>mainta</w:t>
+      </w:r>
+      <w:r>
+        <w:rPr>
+          <w:highlight w:val="yellow"/>
+          <w:lang w:val="sk-SK"/>
+        </w:rPr>
+        <w:t>inability</w:t>
+      </w:r>
+      <w:proofErr w:type="spellEnd"/>
+      <w:r>
+        <w:rPr>
+          <w:highlight w:val="yellow"/>
+          <w:lang w:val="sk-SK"/>
+        </w:rPr>
+        <w:t xml:space="preserve"> and </w:t>
+      </w:r>
+      <w:proofErr w:type="spellStart"/>
+      <w:r>
+        <w:rPr>
+          <w:highlight w:val="yellow"/>
+          <w:lang w:val="sk-SK"/>
+        </w:rPr>
+        <w:t>reusability</w:t>
+      </w:r>
+      <w:proofErr w:type="spellEnd"/>
+      <w:r>
+        <w:rPr>
+          <w:highlight w:val="yellow"/>
+          <w:lang w:val="sk-SK"/>
+        </w:rPr>
+        <w:t>.</w:t>
       </w:r>
     </w:p>
     <w:p>
@@ -266,8 +464,13 @@
       <w:pPr>
         <w:pStyle w:val="Nadpis1"/>
       </w:pPr>
-      <w:r>
-        <w:t>Liskov Substitution Principle</w:t>
+      <w:proofErr w:type="spellStart"/>
+      <w:r>
+        <w:t>Liskov</w:t>
+      </w:r>
+      <w:proofErr w:type="spellEnd"/>
+      <w:r>
+        <w:t xml:space="preserve"> Substitution Principle</w:t>
       </w:r>
     </w:p>
     <w:p>
@@ -281,7 +484,15 @@
         <w:t xml:space="preserve">which implement </w:t>
       </w:r>
       <w:r>
-        <w:t xml:space="preserve">interface SimpleSerializer. </w:t>
+        <w:t xml:space="preserve">interface </w:t>
+      </w:r>
+      <w:proofErr w:type="spellStart"/>
+      <w:r>
+        <w:t>SimpleSerializer</w:t>
+      </w:r>
+      <w:proofErr w:type="spellEnd"/>
+      <w:r>
+        <w:t xml:space="preserve">. </w:t>
       </w:r>
       <w:r>
         <w:t>In the</w:t>
@@ -313,7 +524,15 @@
         <w:t>Read the contract in</w:t>
       </w:r>
       <w:r>
-        <w:t xml:space="preserve"> SimpleSerializer. </w:t>
+        <w:t xml:space="preserve"> </w:t>
+      </w:r>
+      <w:proofErr w:type="spellStart"/>
+      <w:r>
+        <w:t>SimpleSerializer</w:t>
+      </w:r>
+      <w:proofErr w:type="spellEnd"/>
+      <w:r>
+        <w:t xml:space="preserve">. </w:t>
       </w:r>
       <w:r>
         <w:t>Based on the contract, identify the LSP violations in the individual Serializers.</w:t>
@@ -354,26 +573,138 @@
         <w:rPr>
           <w:highlight w:val="yellow"/>
         </w:rPr>
-        <w:t>One of the violations shows to us when trying to deserialize the CSV of the object “Masterpiece Mona Lisa”. Documentation of the SimpleSerializer interface tells that the array of arrays is not permissible. This binds to the line 29 in Main.class.</w:t>
-      </w:r>
-      <w:r>
-        <w:rPr>
-          <w:highlight w:val="yellow"/>
-        </w:rPr>
-        <w:t xml:space="preserve"> Also, it passed with JSONSerializer because CSVSerializer implements SimpleSerializer while JSONSerializer does not. We expect both to behave same way.</w:t>
-      </w:r>
-    </w:p>
-    <w:p>
-      <w:pPr>
-        <w:rPr>
-          <w:highlight w:val="yellow"/>
-        </w:rPr>
-      </w:pPr>
-      <w:r>
-        <w:rPr>
-          <w:highlight w:val="yellow"/>
-        </w:rPr>
-        <w:t xml:space="preserve">Next violation shows to us in serializer JSON with added compression on object Friend. As it is told in the documentation of SimpleSerializer interface on line 15 behaviour is not defined if  conditions are not satisfied. Here we can see problem with the condition on line 18 and 19 – serialized and deserialized </w:t>
+        <w:t xml:space="preserve">One of the violations shows to us when trying to deserialize the CSV of the object “Masterpiece Mona Lisa”. Documentation of the </w:t>
+      </w:r>
+      <w:proofErr w:type="spellStart"/>
+      <w:r>
+        <w:rPr>
+          <w:highlight w:val="yellow"/>
+        </w:rPr>
+        <w:t>SimpleSerializer</w:t>
+      </w:r>
+      <w:proofErr w:type="spellEnd"/>
+      <w:r>
+        <w:rPr>
+          <w:highlight w:val="yellow"/>
+        </w:rPr>
+        <w:t xml:space="preserve"> interface tells that the array of arrays is not permissible. This binds to the line 29 in </w:t>
+      </w:r>
+      <w:proofErr w:type="spellStart"/>
+      <w:r>
+        <w:rPr>
+          <w:highlight w:val="yellow"/>
+        </w:rPr>
+        <w:t>Main.class</w:t>
+      </w:r>
+      <w:proofErr w:type="spellEnd"/>
+      <w:r>
+        <w:rPr>
+          <w:highlight w:val="yellow"/>
+        </w:rPr>
+        <w:t>.</w:t>
+      </w:r>
+      <w:r>
+        <w:rPr>
+          <w:highlight w:val="yellow"/>
+        </w:rPr>
+        <w:t xml:space="preserve"> Also, it passed with </w:t>
+      </w:r>
+      <w:proofErr w:type="spellStart"/>
+      <w:r>
+        <w:rPr>
+          <w:highlight w:val="yellow"/>
+        </w:rPr>
+        <w:t>JSONSerializer</w:t>
+      </w:r>
+      <w:proofErr w:type="spellEnd"/>
+      <w:r>
+        <w:rPr>
+          <w:highlight w:val="yellow"/>
+        </w:rPr>
+        <w:t xml:space="preserve"> because </w:t>
+      </w:r>
+      <w:proofErr w:type="spellStart"/>
+      <w:r>
+        <w:rPr>
+          <w:highlight w:val="yellow"/>
+        </w:rPr>
+        <w:t>CSVSerializer</w:t>
+      </w:r>
+      <w:proofErr w:type="spellEnd"/>
+      <w:r>
+        <w:rPr>
+          <w:highlight w:val="yellow"/>
+        </w:rPr>
+        <w:t xml:space="preserve"> implements </w:t>
+      </w:r>
+      <w:proofErr w:type="spellStart"/>
+      <w:r>
+        <w:rPr>
+          <w:highlight w:val="yellow"/>
+        </w:rPr>
+        <w:t>SimpleSerializer</w:t>
+      </w:r>
+      <w:proofErr w:type="spellEnd"/>
+      <w:r>
+        <w:rPr>
+          <w:highlight w:val="yellow"/>
+        </w:rPr>
+        <w:t xml:space="preserve"> while </w:t>
+      </w:r>
+      <w:proofErr w:type="spellStart"/>
+      <w:r>
+        <w:rPr>
+          <w:highlight w:val="yellow"/>
+        </w:rPr>
+        <w:t>JSONSerializer</w:t>
+      </w:r>
+      <w:proofErr w:type="spellEnd"/>
+      <w:r>
+        <w:rPr>
+          <w:highlight w:val="yellow"/>
+        </w:rPr>
+        <w:t xml:space="preserve"> does not. We expect both to behave same way.</w:t>
+      </w:r>
+    </w:p>
+    <w:p>
+      <w:pPr>
+        <w:rPr>
+          <w:highlight w:val="yellow"/>
+        </w:rPr>
+      </w:pPr>
+      <w:r>
+        <w:rPr>
+          <w:highlight w:val="yellow"/>
+        </w:rPr>
+        <w:t xml:space="preserve">Next violation shows to us in serializer JSON with added compression on object Friend. As it is told in the documentation of </w:t>
+      </w:r>
+      <w:proofErr w:type="spellStart"/>
+      <w:r>
+        <w:rPr>
+          <w:highlight w:val="yellow"/>
+        </w:rPr>
+        <w:t>SimpleSerializer</w:t>
+      </w:r>
+      <w:proofErr w:type="spellEnd"/>
+      <w:r>
+        <w:rPr>
+          <w:highlight w:val="yellow"/>
+        </w:rPr>
+        <w:t xml:space="preserve"> interface on line 15 behaviour is not defined </w:t>
+      </w:r>
+      <w:proofErr w:type="gramStart"/>
+      <w:r>
+        <w:rPr>
+          <w:highlight w:val="yellow"/>
+        </w:rPr>
+        <w:t>if  conditions</w:t>
+      </w:r>
+      <w:proofErr w:type="gramEnd"/>
+      <w:r>
+        <w:rPr>
+          <w:highlight w:val="yellow"/>
+        </w:rPr>
+        <w:t xml:space="preserve"> are not satisfied. Here we can see problem with the condition on line 18 and 19 – serialized and deserialized </w:t>
       </w:r>
       <w:r>
         <w:rPr>
@@ -386,7 +717,35 @@
           <w:highlight w:val="yellow"/>
         </w:rPr>
         <w:lastRenderedPageBreak/>
-        <w:t xml:space="preserve">and ascii where we can see that the CompressingSerializer has more strict entry conditions while the SimpleSerializer has not defined those enough. </w:t>
+        <w:t xml:space="preserve">and ascii where we can see that the </w:t>
+      </w:r>
+      <w:proofErr w:type="spellStart"/>
+      <w:r>
+        <w:rPr>
+          <w:highlight w:val="yellow"/>
+        </w:rPr>
+        <w:t>CompressingSerializer</w:t>
+      </w:r>
+      <w:proofErr w:type="spellEnd"/>
+      <w:r>
+        <w:rPr>
+          <w:highlight w:val="yellow"/>
+        </w:rPr>
+        <w:t xml:space="preserve"> has more strict entry conditions while the </w:t>
+      </w:r>
+      <w:proofErr w:type="spellStart"/>
+      <w:r>
+        <w:rPr>
+          <w:highlight w:val="yellow"/>
+        </w:rPr>
+        <w:t>SimpleSerializer</w:t>
+      </w:r>
+      <w:proofErr w:type="spellEnd"/>
+      <w:r>
+        <w:rPr>
+          <w:highlight w:val="yellow"/>
+        </w:rPr>
+        <w:t xml:space="preserve"> has not defined those enough. </w:t>
       </w:r>
     </w:p>
     <w:p>
@@ -448,7 +807,13 @@
         <w:rPr>
           <w:highlight w:val="yellow"/>
         </w:rPr>
-        <w:t xml:space="preserve">It’s nicely explained on this website </w:t>
+        <w:t xml:space="preserve">It’s nicely explained </w:t>
+      </w:r>
+      <w:r>
+        <w:rPr>
+          <w:highlight w:val="yellow"/>
+        </w:rPr>
+        <w:t xml:space="preserve">in here </w:t>
       </w:r>
       <w:hyperlink r:id="rId5" w:history="1">
         <w:r>
@@ -465,7 +830,31 @@
         <w:rPr>
           <w:highlight w:val="yellow"/>
         </w:rPr>
-        <w:t>It’s contra productive to rewrite it in this file :)</w:t>
+        <w:t>It</w:t>
+      </w:r>
+      <w:r>
+        <w:rPr>
+          <w:highlight w:val="yellow"/>
+        </w:rPr>
+        <w:t xml:space="preserve"> would be</w:t>
+      </w:r>
+      <w:r>
+        <w:rPr>
+          <w:highlight w:val="yellow"/>
+        </w:rPr>
+        <w:t xml:space="preserve"> contra productive to rewrite it in</w:t>
+      </w:r>
+      <w:r>
+        <w:rPr>
+          <w:highlight w:val="yellow"/>
+        </w:rPr>
+        <w:t>to</w:t>
+      </w:r>
+      <w:r>
+        <w:rPr>
+          <w:highlight w:val="yellow"/>
+        </w:rPr>
+        <w:t xml:space="preserve"> this file :)</w:t>
       </w:r>
     </w:p>
     <w:p>
@@ -525,7 +914,15 @@
         </w:numPr>
       </w:pPr>
       <w:r>
-        <w:t xml:space="preserve">Rewrite the code so that it adhers to the </w:t>
+        <w:t xml:space="preserve">Rewrite the code so that it </w:t>
+      </w:r>
+      <w:proofErr w:type="spellStart"/>
+      <w:r>
+        <w:t>adhers</w:t>
+      </w:r>
+      <w:proofErr w:type="spellEnd"/>
+      <w:r>
+        <w:t xml:space="preserve"> to the </w:t>
       </w:r>
       <w:r>
         <w:t>DIP</w:t>
@@ -591,20 +988,62 @@
         <w:rPr>
           <w:highlight w:val="yellow"/>
         </w:rPr>
-        <w:t>Problem is that the code is meant to use specific OpenWeatherService and DarkSkyForecastService objects which can be changed by the time with different object. We have to create separate interfaces and refactor the code the way, that the hardcoded parts will be used through constructor.</w:t>
-      </w:r>
-    </w:p>
-    <w:p>
-      <w:pPr>
-        <w:rPr>
-          <w:highlight w:val="yellow"/>
-        </w:rPr>
-      </w:pPr>
-      <w:r>
-        <w:rPr>
-          <w:highlight w:val="yellow"/>
-        </w:rPr>
-        <w:t>Unable to fully rewrite the code so that it adhers to the DIP.</w:t>
+        <w:t xml:space="preserve">Problem is that the code is meant to use specific </w:t>
+      </w:r>
+      <w:proofErr w:type="spellStart"/>
+      <w:r>
+        <w:rPr>
+          <w:highlight w:val="yellow"/>
+        </w:rPr>
+        <w:t>OpenWeatherService</w:t>
+      </w:r>
+      <w:proofErr w:type="spellEnd"/>
+      <w:r>
+        <w:rPr>
+          <w:highlight w:val="yellow"/>
+        </w:rPr>
+        <w:t xml:space="preserve"> and </w:t>
+      </w:r>
+      <w:proofErr w:type="spellStart"/>
+      <w:r>
+        <w:rPr>
+          <w:highlight w:val="yellow"/>
+        </w:rPr>
+        <w:t>DarkSkyForecastService</w:t>
+      </w:r>
+      <w:proofErr w:type="spellEnd"/>
+      <w:r>
+        <w:rPr>
+          <w:highlight w:val="yellow"/>
+        </w:rPr>
+        <w:t xml:space="preserve"> objects which can be changed by the time with different object. We have to create separate interfaces and refactor the code the way, that the hardcoded parts will be used through constructor.</w:t>
+      </w:r>
+    </w:p>
+    <w:p>
+      <w:pPr>
+        <w:rPr>
+          <w:highlight w:val="yellow"/>
+        </w:rPr>
+      </w:pPr>
+      <w:r>
+        <w:rPr>
+          <w:highlight w:val="yellow"/>
+        </w:rPr>
+        <w:t xml:space="preserve">Unable to fully rewrite the code so that it </w:t>
+      </w:r>
+      <w:proofErr w:type="spellStart"/>
+      <w:r>
+        <w:rPr>
+          <w:highlight w:val="yellow"/>
+        </w:rPr>
+        <w:t>adhers</w:t>
+      </w:r>
+      <w:proofErr w:type="spellEnd"/>
+      <w:r>
+        <w:rPr>
+          <w:highlight w:val="yellow"/>
+        </w:rPr>
+        <w:t xml:space="preserve"> to the DIP.</w:t>
       </w:r>
     </w:p>
     <w:p>
@@ -618,42 +1057,274 @@
         <w:rPr>
           <w:highlight w:val="yellow"/>
         </w:rPr>
-        <w:t xml:space="preserve">Benefit is that the </w:t>
+        <w:t xml:space="preserve">Benefit is that </w:t>
+      </w:r>
+      <w:proofErr w:type="spellStart"/>
+      <w:r>
+        <w:rPr>
+          <w:highlight w:val="yellow"/>
+        </w:rPr>
+        <w:t xml:space="preserve">the </w:t>
       </w:r>
       <w:r>
         <w:rPr>
           <w:highlight w:val="yellow"/>
           <w:lang w:val="sk-CZ"/>
         </w:rPr>
-        <w:t>DIP reduces coupling between different pieces of code.</w:t>
-      </w:r>
-      <w:r>
-        <w:rPr>
-          <w:highlight w:val="yellow"/>
-          <w:lang w:val="sk-SK"/>
-        </w:rPr>
-        <w:t xml:space="preserve"> If we extract an interface which represents the logging, this interface should be much more stable for the future manipulation.</w:t>
-      </w:r>
-    </w:p>
-    <w:p>
-      <w:pPr>
-        <w:rPr>
-          <w:lang w:val="sk-SK"/>
-        </w:rPr>
-      </w:pPr>
+        <w:t xml:space="preserve">DIP </w:t>
+      </w:r>
+      <w:proofErr w:type="spellEnd"/>
       <w:r>
         <w:rPr>
           <w:highlight w:val="yellow"/>
           <w:lang w:val="sk-CZ"/>
         </w:rPr>
+        <w:t>reduces coupling between different pieces of code.</w:t>
+      </w:r>
+      <w:r>
+        <w:rPr>
+          <w:highlight w:val="yellow"/>
+          <w:lang w:val="sk-SK"/>
+        </w:rPr>
+        <w:t xml:space="preserve"> </w:t>
+      </w:r>
+      <w:proofErr w:type="spellStart"/>
+      <w:r>
+        <w:rPr>
+          <w:highlight w:val="yellow"/>
+          <w:lang w:val="sk-SK"/>
+        </w:rPr>
+        <w:t>If</w:t>
+      </w:r>
+      <w:proofErr w:type="spellEnd"/>
+      <w:r>
+        <w:rPr>
+          <w:highlight w:val="yellow"/>
+          <w:lang w:val="sk-SK"/>
+        </w:rPr>
+        <w:t xml:space="preserve"> </w:t>
+      </w:r>
+      <w:proofErr w:type="spellStart"/>
+      <w:r>
+        <w:rPr>
+          <w:highlight w:val="yellow"/>
+          <w:lang w:val="sk-SK"/>
+        </w:rPr>
+        <w:t>we</w:t>
+      </w:r>
+      <w:proofErr w:type="spellEnd"/>
+      <w:r>
+        <w:rPr>
+          <w:highlight w:val="yellow"/>
+          <w:lang w:val="sk-SK"/>
+        </w:rPr>
+        <w:t xml:space="preserve"> </w:t>
+      </w:r>
+      <w:proofErr w:type="spellStart"/>
+      <w:r>
+        <w:rPr>
+          <w:highlight w:val="yellow"/>
+          <w:lang w:val="sk-SK"/>
+        </w:rPr>
+        <w:t>extract</w:t>
+      </w:r>
+      <w:proofErr w:type="spellEnd"/>
+      <w:r>
+        <w:rPr>
+          <w:highlight w:val="yellow"/>
+          <w:lang w:val="sk-SK"/>
+        </w:rPr>
+        <w:t xml:space="preserve"> </w:t>
+      </w:r>
+      <w:proofErr w:type="spellStart"/>
+      <w:r>
+        <w:rPr>
+          <w:highlight w:val="yellow"/>
+          <w:lang w:val="sk-SK"/>
+        </w:rPr>
+        <w:t>an</w:t>
+      </w:r>
+      <w:proofErr w:type="spellEnd"/>
+      <w:r>
+        <w:rPr>
+          <w:highlight w:val="yellow"/>
+          <w:lang w:val="sk-SK"/>
+        </w:rPr>
+        <w:t xml:space="preserve"> interface, </w:t>
+      </w:r>
+      <w:proofErr w:type="spellStart"/>
+      <w:r>
+        <w:rPr>
+          <w:highlight w:val="yellow"/>
+          <w:lang w:val="sk-SK"/>
+        </w:rPr>
+        <w:t>this</w:t>
+      </w:r>
+      <w:proofErr w:type="spellEnd"/>
+      <w:r>
+        <w:rPr>
+          <w:highlight w:val="yellow"/>
+          <w:lang w:val="sk-SK"/>
+        </w:rPr>
+        <w:t xml:space="preserve"> interface </w:t>
+      </w:r>
+      <w:proofErr w:type="spellStart"/>
+      <w:r>
+        <w:rPr>
+          <w:highlight w:val="yellow"/>
+          <w:lang w:val="sk-SK"/>
+        </w:rPr>
+        <w:t>should</w:t>
+      </w:r>
+      <w:proofErr w:type="spellEnd"/>
+      <w:r>
+        <w:rPr>
+          <w:highlight w:val="yellow"/>
+          <w:lang w:val="sk-SK"/>
+        </w:rPr>
+        <w:t xml:space="preserve"> </w:t>
+      </w:r>
+      <w:proofErr w:type="spellStart"/>
+      <w:r>
+        <w:rPr>
+          <w:highlight w:val="yellow"/>
+          <w:lang w:val="sk-SK"/>
+        </w:rPr>
+        <w:t>be</w:t>
+      </w:r>
+      <w:proofErr w:type="spellEnd"/>
+      <w:r>
+        <w:rPr>
+          <w:highlight w:val="yellow"/>
+          <w:lang w:val="sk-SK"/>
+        </w:rPr>
+        <w:t xml:space="preserve"> </w:t>
+      </w:r>
+      <w:proofErr w:type="spellStart"/>
+      <w:r>
+        <w:rPr>
+          <w:highlight w:val="yellow"/>
+          <w:lang w:val="sk-SK"/>
+        </w:rPr>
+        <w:t>much</w:t>
+      </w:r>
+      <w:proofErr w:type="spellEnd"/>
+      <w:r>
+        <w:rPr>
+          <w:highlight w:val="yellow"/>
+          <w:lang w:val="sk-SK"/>
+        </w:rPr>
+        <w:t xml:space="preserve"> more </w:t>
+      </w:r>
+      <w:proofErr w:type="spellStart"/>
+      <w:r>
+        <w:rPr>
+          <w:highlight w:val="yellow"/>
+          <w:lang w:val="sk-SK"/>
+        </w:rPr>
+        <w:t>stable</w:t>
+      </w:r>
+      <w:proofErr w:type="spellEnd"/>
+      <w:r>
+        <w:rPr>
+          <w:highlight w:val="yellow"/>
+          <w:lang w:val="sk-SK"/>
+        </w:rPr>
+        <w:t xml:space="preserve"> </w:t>
+      </w:r>
+      <w:proofErr w:type="spellStart"/>
+      <w:r>
+        <w:rPr>
+          <w:highlight w:val="yellow"/>
+          <w:lang w:val="sk-SK"/>
+        </w:rPr>
+        <w:t>for</w:t>
+      </w:r>
+      <w:proofErr w:type="spellEnd"/>
+      <w:r>
+        <w:rPr>
+          <w:highlight w:val="yellow"/>
+          <w:lang w:val="sk-SK"/>
+        </w:rPr>
+        <w:t xml:space="preserve"> </w:t>
+      </w:r>
+      <w:proofErr w:type="spellStart"/>
+      <w:r>
+        <w:rPr>
+          <w:highlight w:val="yellow"/>
+          <w:lang w:val="sk-SK"/>
+        </w:rPr>
+        <w:t>the</w:t>
+      </w:r>
+      <w:proofErr w:type="spellEnd"/>
+      <w:r>
+        <w:rPr>
+          <w:highlight w:val="yellow"/>
+          <w:lang w:val="sk-SK"/>
+        </w:rPr>
+        <w:t xml:space="preserve"> </w:t>
+      </w:r>
+      <w:proofErr w:type="spellStart"/>
+      <w:r>
+        <w:rPr>
+          <w:highlight w:val="yellow"/>
+          <w:lang w:val="sk-SK"/>
+        </w:rPr>
+        <w:t>future</w:t>
+      </w:r>
+      <w:proofErr w:type="spellEnd"/>
+      <w:r>
+        <w:rPr>
+          <w:highlight w:val="yellow"/>
+          <w:lang w:val="sk-SK"/>
+        </w:rPr>
+        <w:t xml:space="preserve"> </w:t>
+      </w:r>
+      <w:proofErr w:type="spellStart"/>
+      <w:r>
+        <w:rPr>
+          <w:highlight w:val="yellow"/>
+          <w:lang w:val="sk-SK"/>
+        </w:rPr>
+        <w:t>manipulation</w:t>
+      </w:r>
+      <w:proofErr w:type="spellEnd"/>
+      <w:r>
+        <w:rPr>
+          <w:highlight w:val="yellow"/>
+          <w:lang w:val="sk-SK"/>
+        </w:rPr>
+        <w:t>.</w:t>
+      </w:r>
+    </w:p>
+    <w:p>
+      <w:pPr>
+        <w:rPr>
+          <w:lang w:val="sk-SK"/>
+        </w:rPr>
+      </w:pPr>
+      <w:r>
+        <w:rPr>
+          <w:highlight w:val="yellow"/>
+          <w:lang w:val="sk-CZ"/>
+        </w:rPr>
         <w:t xml:space="preserve">Inversion of control means </w:t>
       </w:r>
-      <w:r>
-        <w:rPr>
-          <w:highlight w:val="yellow"/>
-          <w:lang w:val="sk-SK"/>
-        </w:rPr>
-        <w:t xml:space="preserve">that </w:t>
+      <w:proofErr w:type="spellStart"/>
+      <w:r>
+        <w:rPr>
+          <w:highlight w:val="yellow"/>
+          <w:lang w:val="sk-SK"/>
+        </w:rPr>
+        <w:t>that</w:t>
+      </w:r>
+      <w:proofErr w:type="spellEnd"/>
+      <w:r>
+        <w:rPr>
+          <w:highlight w:val="yellow"/>
+          <w:lang w:val="sk-SK"/>
+        </w:rPr>
+        <w:t xml:space="preserve"> </w:t>
       </w:r>
       <w:r>
         <w:rPr>
@@ -674,42 +1345,261 @@
           <w:highlight w:val="yellow"/>
           <w:lang w:val="sk-CZ"/>
         </w:rPr>
+        <w:t xml:space="preserve"> Inversion of control is a</w:t>
+      </w:r>
+      <w:r>
+        <w:rPr>
+          <w:highlight w:val="yellow"/>
+          <w:lang w:val="sk-CZ"/>
+        </w:rPr>
+        <w:t> </w:t>
+      </w:r>
+      <w:proofErr w:type="spellStart"/>
+      <w:r>
+        <w:rPr>
+          <w:highlight w:val="yellow"/>
+          <w:lang w:val="sk-SK"/>
+        </w:rPr>
+        <w:t>main</w:t>
+      </w:r>
+      <w:proofErr w:type="spellEnd"/>
+      <w:r>
+        <w:rPr>
+          <w:highlight w:val="yellow"/>
+          <w:lang w:val="sk-SK"/>
+        </w:rPr>
+        <w:t xml:space="preserve"> term</w:t>
+      </w:r>
+      <w:r>
+        <w:rPr>
+          <w:highlight w:val="yellow"/>
+          <w:lang w:val="sk-CZ"/>
+        </w:rPr>
+        <w:t xml:space="preserve"> while Dependency injection is a subset of </w:t>
+      </w:r>
+      <w:proofErr w:type="spellStart"/>
+      <w:r>
+        <w:rPr>
+          <w:highlight w:val="yellow"/>
+          <w:lang w:val="sk-SK"/>
+        </w:rPr>
+        <w:t>the</w:t>
+      </w:r>
+      <w:proofErr w:type="spellEnd"/>
+      <w:r>
+        <w:rPr>
+          <w:highlight w:val="yellow"/>
+          <w:lang w:val="sk-SK"/>
+        </w:rPr>
         <w:t xml:space="preserve"> </w:t>
       </w:r>
-      <w:r>
-        <w:rPr>
-          <w:highlight w:val="yellow"/>
-          <w:lang w:val="sk-CZ"/>
-        </w:rPr>
-        <w:t>Inversion of control is a parent term while Dependency injection is a subset of </w:t>
-      </w:r>
-      <w:r>
-        <w:rPr>
-          <w:highlight w:val="yellow"/>
-          <w:lang w:val="sk-SK"/>
-        </w:rPr>
-        <w:t>the Inversion of control which is also a concept where the flow of the application is inverted</w:t>
-      </w:r>
-      <w:r>
-        <w:rPr>
-          <w:highlight w:val="yellow"/>
-          <w:lang w:val="sk-SK"/>
-        </w:rPr>
-        <w:t xml:space="preserve"> (</w:t>
-      </w:r>
-      <w:r>
-        <w:rPr>
-          <w:highlight w:val="yellow"/>
-          <w:lang w:val="sk-SK"/>
-        </w:rPr>
-        <w:t>Source: Google</w:t>
-      </w:r>
-      <w:r>
-        <w:rPr>
-          <w:highlight w:val="yellow"/>
-          <w:lang w:val="sk-SK"/>
-        </w:rPr>
-        <w:t>)</w:t>
+      <w:proofErr w:type="spellStart"/>
+      <w:r>
+        <w:rPr>
+          <w:highlight w:val="yellow"/>
+          <w:lang w:val="sk-SK"/>
+        </w:rPr>
+        <w:t>Inversion</w:t>
+      </w:r>
+      <w:proofErr w:type="spellEnd"/>
+      <w:r>
+        <w:rPr>
+          <w:highlight w:val="yellow"/>
+          <w:lang w:val="sk-SK"/>
+        </w:rPr>
+        <w:t xml:space="preserve"> of </w:t>
+      </w:r>
+      <w:proofErr w:type="spellStart"/>
+      <w:r>
+        <w:rPr>
+          <w:highlight w:val="yellow"/>
+          <w:lang w:val="sk-SK"/>
+        </w:rPr>
+        <w:t>control</w:t>
+      </w:r>
+      <w:proofErr w:type="spellEnd"/>
+      <w:r>
+        <w:rPr>
+          <w:highlight w:val="yellow"/>
+          <w:lang w:val="sk-SK"/>
+        </w:rPr>
+        <w:t xml:space="preserve"> </w:t>
+      </w:r>
+      <w:proofErr w:type="spellStart"/>
+      <w:r>
+        <w:rPr>
+          <w:highlight w:val="yellow"/>
+          <w:lang w:val="sk-SK"/>
+        </w:rPr>
+        <w:t>which</w:t>
+      </w:r>
+      <w:proofErr w:type="spellEnd"/>
+      <w:r>
+        <w:rPr>
+          <w:highlight w:val="yellow"/>
+          <w:lang w:val="sk-SK"/>
+        </w:rPr>
+        <w:t xml:space="preserve"> </w:t>
+      </w:r>
+      <w:proofErr w:type="spellStart"/>
+      <w:r>
+        <w:rPr>
+          <w:highlight w:val="yellow"/>
+          <w:lang w:val="sk-SK"/>
+        </w:rPr>
+        <w:t>is</w:t>
+      </w:r>
+      <w:proofErr w:type="spellEnd"/>
+      <w:r>
+        <w:rPr>
+          <w:highlight w:val="yellow"/>
+          <w:lang w:val="sk-SK"/>
+        </w:rPr>
+        <w:t xml:space="preserve"> </w:t>
+      </w:r>
+      <w:proofErr w:type="spellStart"/>
+      <w:r>
+        <w:rPr>
+          <w:highlight w:val="yellow"/>
+          <w:lang w:val="sk-SK"/>
+        </w:rPr>
+        <w:t>also</w:t>
+      </w:r>
+      <w:proofErr w:type="spellEnd"/>
+      <w:r>
+        <w:rPr>
+          <w:highlight w:val="yellow"/>
+          <w:lang w:val="sk-SK"/>
+        </w:rPr>
+        <w:t xml:space="preserve"> a </w:t>
+      </w:r>
+      <w:proofErr w:type="spellStart"/>
+      <w:r>
+        <w:rPr>
+          <w:highlight w:val="yellow"/>
+          <w:lang w:val="sk-SK"/>
+        </w:rPr>
+        <w:t>concept</w:t>
+      </w:r>
+      <w:proofErr w:type="spellEnd"/>
+      <w:r>
+        <w:rPr>
+          <w:highlight w:val="yellow"/>
+          <w:lang w:val="sk-SK"/>
+        </w:rPr>
+        <w:t xml:space="preserve"> </w:t>
+      </w:r>
+      <w:proofErr w:type="spellStart"/>
+      <w:r>
+        <w:rPr>
+          <w:highlight w:val="yellow"/>
+          <w:lang w:val="sk-SK"/>
+        </w:rPr>
+        <w:t>where</w:t>
+      </w:r>
+      <w:proofErr w:type="spellEnd"/>
+      <w:r>
+        <w:rPr>
+          <w:highlight w:val="yellow"/>
+          <w:lang w:val="sk-SK"/>
+        </w:rPr>
+        <w:t xml:space="preserve"> </w:t>
+      </w:r>
+      <w:proofErr w:type="spellStart"/>
+      <w:r>
+        <w:rPr>
+          <w:highlight w:val="yellow"/>
+          <w:lang w:val="sk-SK"/>
+        </w:rPr>
+        <w:t>the</w:t>
+      </w:r>
+      <w:proofErr w:type="spellEnd"/>
+      <w:r>
+        <w:rPr>
+          <w:highlight w:val="yellow"/>
+          <w:lang w:val="sk-SK"/>
+        </w:rPr>
+        <w:t xml:space="preserve"> </w:t>
+      </w:r>
+      <w:proofErr w:type="spellStart"/>
+      <w:r>
+        <w:rPr>
+          <w:highlight w:val="yellow"/>
+          <w:lang w:val="sk-SK"/>
+        </w:rPr>
+        <w:t>flow</w:t>
+      </w:r>
+      <w:proofErr w:type="spellEnd"/>
+      <w:r>
+        <w:rPr>
+          <w:highlight w:val="yellow"/>
+          <w:lang w:val="sk-SK"/>
+        </w:rPr>
+        <w:t xml:space="preserve"> of </w:t>
+      </w:r>
+      <w:proofErr w:type="spellStart"/>
+      <w:r>
+        <w:rPr>
+          <w:highlight w:val="yellow"/>
+          <w:lang w:val="sk-SK"/>
+        </w:rPr>
+        <w:t>the</w:t>
+      </w:r>
+      <w:proofErr w:type="spellEnd"/>
+      <w:r>
+        <w:rPr>
+          <w:highlight w:val="yellow"/>
+          <w:lang w:val="sk-SK"/>
+        </w:rPr>
+        <w:t xml:space="preserve"> </w:t>
+      </w:r>
+      <w:proofErr w:type="spellStart"/>
+      <w:r>
+        <w:rPr>
+          <w:highlight w:val="yellow"/>
+          <w:lang w:val="sk-SK"/>
+        </w:rPr>
+        <w:t>application</w:t>
+      </w:r>
+      <w:proofErr w:type="spellEnd"/>
+      <w:r>
+        <w:rPr>
+          <w:highlight w:val="yellow"/>
+          <w:lang w:val="sk-SK"/>
+        </w:rPr>
+        <w:t xml:space="preserve"> </w:t>
+      </w:r>
+      <w:proofErr w:type="spellStart"/>
+      <w:r>
+        <w:rPr>
+          <w:highlight w:val="yellow"/>
+          <w:lang w:val="sk-SK"/>
+        </w:rPr>
+        <w:t>is</w:t>
+      </w:r>
+      <w:proofErr w:type="spellEnd"/>
+      <w:r>
+        <w:rPr>
+          <w:highlight w:val="yellow"/>
+          <w:lang w:val="sk-SK"/>
+        </w:rPr>
+        <w:t xml:space="preserve"> </w:t>
+      </w:r>
+      <w:proofErr w:type="spellStart"/>
+      <w:r>
+        <w:rPr>
+          <w:highlight w:val="yellow"/>
+          <w:lang w:val="sk-SK"/>
+        </w:rPr>
+        <w:t>inverted</w:t>
+      </w:r>
+      <w:proofErr w:type="spellEnd"/>
+      <w:r>
+        <w:rPr>
+          <w:highlight w:val="yellow"/>
+          <w:lang w:val="sk-SK"/>
+        </w:rPr>
+        <w:t>.</w:t>
       </w:r>
     </w:p>
     <w:p/>
@@ -1745,6 +2635,7 @@
     <w:lsdException w:name="HTML Sample" w:semiHidden="1" w:unhideWhenUsed="1"/>
     <w:lsdException w:name="HTML Typewriter" w:semiHidden="1" w:unhideWhenUsed="1"/>
     <w:lsdException w:name="HTML Variable" w:semiHidden="1" w:unhideWhenUsed="1"/>
+    <w:lsdException w:name="Normal Table" w:semiHidden="1" w:unhideWhenUsed="1"/>
     <w:lsdException w:name="annotation subject" w:semiHidden="1" w:unhideWhenUsed="1"/>
     <w:lsdException w:name="No List" w:semiHidden="1" w:unhideWhenUsed="1"/>
     <w:lsdException w:name="Outline List 1" w:semiHidden="1" w:unhideWhenUsed="1"/>
@@ -1791,8 +2682,10 @@
     <w:lsdException w:name="Table Subtle 2" w:semiHidden="1" w:unhideWhenUsed="1"/>
     <w:lsdException w:name="Table Web 1" w:semiHidden="1" w:unhideWhenUsed="1"/>
     <w:lsdException w:name="Table Web 2" w:semiHidden="1" w:unhideWhenUsed="1"/>
+    <w:lsdException w:name="Table Web 3" w:semiHidden="1" w:unhideWhenUsed="1"/>
     <w:lsdException w:name="Balloon Text" w:semiHidden="1" w:unhideWhenUsed="1"/>
     <w:lsdException w:name="Table Grid" w:uiPriority="39"/>
+    <w:lsdException w:name="Table Theme" w:semiHidden="1" w:unhideWhenUsed="1"/>
     <w:lsdException w:name="Placeholder Text" w:semiHidden="1"/>
     <w:lsdException w:name="No Spacing" w:uiPriority="1" w:qFormat="1"/>
     <w:lsdException w:name="Light Shading" w:uiPriority="60"/>
@@ -2065,6 +2958,7 @@
   <w:style w:type="character" w:default="1" w:styleId="Predvolenpsmoodseku">
     <w:name w:val="Default Paragraph Font"/>
     <w:uiPriority w:val="1"/>
+    <w:semiHidden/>
     <w:unhideWhenUsed/>
   </w:style>
   <w:style w:type="table" w:default="1" w:styleId="Normlnatabuka">

</xml_diff>